<commit_message>
Updated draft of thesis. Added Appendicies.
Added code to implement prediction and mapping of prediction results.
</commit_message>
<xml_diff>
--- a/Writing/Kitchell_Formatted_Senior_Thesis_Draft.docx
+++ b/Writing/Kitchell_Formatted_Senior_Thesis_Draft.docx
@@ -881,7 +881,7 @@
     </w:p>
     <w:p>
       <w:r>
-        <w:t xml:space="preserve"> The data challenges introduced in the previous section have hindered gentrification research, but a robust literature still exists, particularly when it comes to identifying areas that are ripe for gentrification. The term gentrification originates from the migration of London “gentry” into lower-income neighborhoods in the 1950’s and 1960’s (Glass 1964). Since the term’s coining, researchers have developed progressively more complicated methods of identifying gentrification, and considerable variation still exists in its operationalization. </w:t>
+        <w:t xml:space="preserve"> The data challenges introduced in the previous section have hindered gentrification research, but a robust literature still exists, particularly when it comes to identifying areas that are ripe for gentrification. The term gentrification originates from the migration of London “gentry” into lower-income neighborhoods in the 1950s and 1960s (Glass 1964). Since the term’s coining, researchers have developed progressively more complicated methods of identifying gentrification, and considerable variation still exists in its operationalization. </w:t>
       </w:r>
       <w:r>
         <w:t>Upon</w:t>
@@ -1095,7 +1095,7 @@
         <w:t xml:space="preserve">. </w:t>
       </w:r>
       <w:r>
-        <w:t>Although the 1990’s and 2000’s saw a wave of urban investment projects, these have not eliminated the long history of inner-city neglect.</w:t>
+        <w:t>Although the 1990s and 2000s saw a wave of urban investment projects, these have not eliminated the long history of inner-city neglect.</w:t>
       </w:r>
       <w:r>
         <w:t xml:space="preserve"> </w:t>
@@ -5824,7 +5824,7 @@
           </mc:Choice>
           <mc:Fallback>
             <w:pict>
-              <v:group w14:anchorId="331B3626" id="Group 15" o:spid="_x0000_s1026" style="width:5in;height:145.5pt;mso-position-horizontal-relative:char;mso-position-vertical-relative:line" coordsize="33940,13716" o:gfxdata="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">
+              <v:group w14:anchorId="2902725E" id="Group 15" o:spid="_x0000_s1026" style="width:5in;height:145.5pt;mso-position-horizontal-relative:char;mso-position-vertical-relative:line" coordsize="33940,13716" o:gfxdata="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">
                 <v:shape id="Picture 16" o:spid="_x0000_s1027" type="#_x0000_t75" style="position:absolute;width:16970;height:13716;visibility:visible;mso-wrap-style:square" o:gfxdata="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">
                   <v:imagedata r:id="rId28" o:title="" cropright="15490f"/>
                 </v:shape>
@@ -6850,7 +6850,7 @@
           </mc:Choice>
           <mc:Fallback>
             <w:pict>
-              <v:group w14:anchorId="2EDC99F2" id="Group 7" o:spid="_x0000_s1026" style="width:5in;height:214.25pt;mso-position-horizontal-relative:char;mso-position-vertical-relative:line" coordsize="45720,27209" o:gfxdata="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">
+              <v:group w14:anchorId="22EFB380" id="Group 7" o:spid="_x0000_s1026" style="width:5in;height:214.25pt;mso-position-horizontal-relative:char;mso-position-vertical-relative:line" coordsize="45720,27209" o:gfxdata="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">
                 <v:shape id="Picture 14" o:spid="_x0000_s1027" type="#_x0000_t75" style="position:absolute;top:92;width:22860;height:13314;visibility:visible;mso-wrap-style:square" o:gfxdata="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">
                   <v:imagedata r:id="rId36" o:title="" croptop="5458f" cropbottom="3030f" cropleft="2539f" cropright="2547f"/>
                 </v:shape>
@@ -7040,15 +7040,170 @@
       </w:r>
       <w:proofErr w:type="gramEnd"/>
       <w:r>
-        <w:t xml:space="preserve"> we aimed to create a supplement to traditional measures of gentrification that may be able to serve as a proxy between the semi decennial release of official statistics. To this end, we have provided the modeling weights used </w:t>
+        <w:t xml:space="preserve"> we aimed to create a supplement to traditional measures of gentrification that may be able to serve as a proxy</w:t>
+      </w:r>
+      <w:r>
+        <w:t xml:space="preserve"> </w:t>
+      </w:r>
+      <w:r>
+        <w:t>during the gaps</w:t>
+      </w:r>
+      <w:r>
+        <w:t xml:space="preserve"> between semi decennial release</w:t>
+      </w:r>
+      <w:r>
+        <w:t>s</w:t>
+      </w:r>
+      <w:r>
+        <w:t xml:space="preserve"> of official statistics. To this end, we have provided the modeling weights used </w:t>
       </w:r>
       <w:r>
         <w:t xml:space="preserve">in our models publicly. </w:t>
       </w:r>
-      <w:bookmarkStart w:id="0" w:name="_GoBack"/>
-      <w:bookmarkEnd w:id="0"/>
     </w:p>
     <w:p/>
+    <w:p/>
+    <w:p>
+      <w:pPr>
+        <w:pStyle w:val="FigurePlaceholder"/>
+      </w:pPr>
+      <w:r>
+        <w:rPr>
+          <w:noProof/>
+        </w:rPr>
+        <w:drawing>
+          <wp:inline distT="0" distB="0" distL="0" distR="0" wp14:anchorId="75FA78AA" wp14:editId="6862C644">
+            <wp:extent cx="2742823" cy="2907102"/>
+            <wp:effectExtent l="0" t="0" r="635" b="7620"/>
+            <wp:docPr id="25" name="Picture 25"/>
+            <wp:cNvGraphicFramePr>
+              <a:graphicFrameLocks xmlns:a="http://schemas.openxmlformats.org/drawingml/2006/main" noChangeAspect="1"/>
+            </wp:cNvGraphicFramePr>
+            <a:graphic xmlns:a="http://schemas.openxmlformats.org/drawingml/2006/main">
+              <a:graphicData uri="http://schemas.openxmlformats.org/drawingml/2006/picture">
+                <pic:pic xmlns:pic="http://schemas.openxmlformats.org/drawingml/2006/picture">
+                  <pic:nvPicPr>
+                    <pic:cNvPr id="0" name="Picture 2"/>
+                    <pic:cNvPicPr>
+                      <a:picLocks noChangeAspect="1" noChangeArrowheads="1"/>
+                    </pic:cNvPicPr>
+                  </pic:nvPicPr>
+                  <pic:blipFill rotWithShape="1">
+                    <a:blip r:embed="rId40">
+                      <a:extLst>
+                        <a:ext uri="{28A0092B-C50C-407E-A947-70E740481C1C}">
+                          <a14:useLocalDpi xmlns:a14="http://schemas.microsoft.com/office/drawing/2010/main" val="0"/>
+                        </a:ext>
+                      </a:extLst>
+                    </a:blip>
+                    <a:srcRect t="7466" b="6333"/>
+                    <a:stretch/>
+                  </pic:blipFill>
+                  <pic:spPr bwMode="auto">
+                    <a:xfrm>
+                      <a:off x="0" y="0"/>
+                      <a:ext cx="2743200" cy="2907502"/>
+                    </a:xfrm>
+                    <a:prstGeom prst="rect">
+                      <a:avLst/>
+                    </a:prstGeom>
+                    <a:noFill/>
+                    <a:ln>
+                      <a:noFill/>
+                    </a:ln>
+                    <a:extLst>
+                      <a:ext uri="{53640926-AAD7-44D8-BBD7-CCE9431645EC}">
+                        <a14:shadowObscured xmlns:a14="http://schemas.microsoft.com/office/drawing/2010/main"/>
+                      </a:ext>
+                    </a:extLst>
+                  </pic:spPr>
+                </pic:pic>
+              </a:graphicData>
+            </a:graphic>
+          </wp:inline>
+        </w:drawing>
+      </w:r>
+    </w:p>
+    <w:p>
+      <w:pPr>
+        <w:pStyle w:val="FigureTitle"/>
+      </w:pPr>
+      <w:r>
+        <w:t xml:space="preserve">Figure </w:t>
+      </w:r>
+      <w:r>
+        <w:t>12</w:t>
+      </w:r>
+      <w:r>
+        <w:t xml:space="preserve">. </w:t>
+      </w:r>
+      <w:r>
+        <w:t xml:space="preserve">Predicted </w:t>
+      </w:r>
+      <w:r>
+        <w:t xml:space="preserve">Gentrification Change </w:t>
+      </w:r>
+      <w:r>
+        <w:t>i</w:t>
+      </w:r>
+      <w:r>
+        <w:t>n Seattle</w:t>
+      </w:r>
+      <w:r>
+        <w:t>:</w:t>
+      </w:r>
+      <w:r>
+        <w:t xml:space="preserve"> </w:t>
+      </w:r>
+      <w:r>
+        <w:t>Jan 2020 – Oct 2021</w:t>
+      </w:r>
+    </w:p>
+    <w:p>
+      <w:pPr>
+        <w:pStyle w:val="FigureNotes"/>
+      </w:pPr>
+      <w:r>
+        <w:rPr>
+          <w:i/>
+        </w:rPr>
+        <w:t>Note</w:t>
+      </w:r>
+      <w:r>
+        <w:rPr>
+          <w:i/>
+        </w:rPr>
+        <w:t>s</w:t>
+      </w:r>
+      <w:r>
+        <w:rPr>
+          <w:i/>
+        </w:rPr>
+        <w:t>:</w:t>
+      </w:r>
+      <w:r>
+        <w:t xml:space="preserve"> </w:t>
+      </w:r>
+      <w:r>
+        <w:t xml:space="preserve">Gentrification is </w:t>
+      </w:r>
+      <w:r>
+        <w:t>predicted to be higher in central Seattle, where</w:t>
+      </w:r>
+    </w:p>
+    <w:p>
+      <w:pPr>
+        <w:pStyle w:val="FigureNotes"/>
+      </w:pPr>
+      <w:r>
+        <w:t>prevalent in South Central Seattle and in pockets of North Seattle including Ballard and Wallingford. Color differences between maps at left and right is due to graphing parameters; gentrification change values are not recalculated or adjusted after removing neighborhoods with high initial household incomes.</w:t>
+      </w:r>
+    </w:p>
+    <w:p>
+      <w:pPr>
+        <w:pStyle w:val="Abstract"/>
+      </w:pPr>
+    </w:p>
     <w:p>
       <w:pPr>
         <w:spacing w:line="240" w:lineRule="auto"/>
@@ -7062,7 +7217,12 @@
           <w:szCs w:val="32"/>
         </w:rPr>
       </w:pPr>
-      <w:r>
+    </w:p>
+    <w:p>
+      <w:pPr>
+        <w:spacing w:line="240" w:lineRule="auto"/>
+        <w:ind w:firstLine="0"/>
+        <w:jc w:val="left"/>
         <w:rPr>
           <w:rFonts w:eastAsia="Times New Roman"/>
           <w:b/>
@@ -7070,6 +7230,15 @@
           <w:color w:val="000000"/>
           <w:szCs w:val="32"/>
         </w:rPr>
+      </w:pPr>
+      <w:r>
+        <w:rPr>
+          <w:rFonts w:eastAsia="Times New Roman"/>
+          <w:b/>
+          <w:bCs/>
+          <w:color w:val="000000"/>
+          <w:szCs w:val="32"/>
+        </w:rPr>
         <w:br w:type="page"/>
       </w:r>
     </w:p>
@@ -7307,6 +7476,1411 @@
       </w:pPr>
       <w:r>
         <w:t>Richardson, Jason, Bruce Mitchell, and Juan Franco. "Shifting neighborhoods: Gentrification and cultural displacement in American cities." (2019).</w:t>
+      </w:r>
+    </w:p>
+    <w:p>
+      <w:pPr>
+        <w:pStyle w:val="References"/>
+      </w:pPr>
+    </w:p>
+    <w:p>
+      <w:pPr>
+        <w:spacing w:line="240" w:lineRule="auto"/>
+        <w:ind w:firstLine="0"/>
+        <w:jc w:val="left"/>
+        <w:rPr>
+          <w:rFonts w:cs="TimesLTStd-Roman"/>
+          <w:szCs w:val="20"/>
+        </w:rPr>
+      </w:pPr>
+      <w:r>
+        <w:br w:type="page"/>
+      </w:r>
+    </w:p>
+    <w:p>
+      <w:pPr>
+        <w:pStyle w:val="Heading1"/>
+        <w:rPr>
+          <w:rFonts w:eastAsia="Calisto MT"/>
+        </w:rPr>
+      </w:pPr>
+      <w:r>
+        <w:rPr>
+          <w:rFonts w:eastAsia="Calisto MT"/>
+        </w:rPr>
+        <w:t>Appendix I</w:t>
+      </w:r>
+      <w:r>
+        <w:rPr>
+          <w:rFonts w:eastAsia="Calisto MT"/>
+        </w:rPr>
+        <w:t xml:space="preserve">. </w:t>
+      </w:r>
+      <w:r>
+        <w:rPr>
+          <w:rFonts w:eastAsia="Calisto MT"/>
+        </w:rPr>
+        <w:t>– Feature Importance in TF IDF Models</w:t>
+      </w:r>
+      <w:bookmarkStart w:id="0" w:name="_GoBack"/>
+      <w:bookmarkEnd w:id="0"/>
+    </w:p>
+    <w:p/>
+    <w:p/>
+    <w:p>
+      <w:pPr>
+        <w:pStyle w:val="Heading1"/>
+        <w:rPr>
+          <w:rFonts w:eastAsia="Calisto MT"/>
+        </w:rPr>
+      </w:pPr>
+      <w:r>
+        <w:rPr>
+          <w:rFonts w:eastAsia="Calisto MT"/>
+        </w:rPr>
+        <w:t>Appendix II</w:t>
+      </w:r>
+      <w:r>
+        <w:rPr>
+          <w:rFonts w:eastAsia="Calisto MT"/>
+        </w:rPr>
+        <w:t>.</w:t>
+      </w:r>
+      <w:r>
+        <w:rPr>
+          <w:rFonts w:eastAsia="Calisto MT"/>
+        </w:rPr>
+        <w:t xml:space="preserve"> – Predicted Gentrification Maps</w:t>
+      </w:r>
+    </w:p>
+    <w:p>
+      <w:pPr>
+        <w:pStyle w:val="FigureNotes"/>
+        <w:rPr>
+          <w:i/>
+          <w:iCs/>
+        </w:rPr>
+      </w:pPr>
+      <w:r>
+        <w:rPr>
+          <w:i/>
+          <w:iCs/>
+        </w:rPr>
+        <w:t>Notes: All figures in Appendix II. display predicted gentrification using the</w:t>
+      </w:r>
+      <w:r>
+        <w:rPr>
+          <w:i/>
+          <w:iCs/>
+        </w:rPr>
+        <w:t xml:space="preserve"> optimal full model specification, described in table 2. Predictions are constructed using review data collected between January 1, 2020 and October 14, 2021.</w:t>
+      </w:r>
+    </w:p>
+    <w:p>
+      <w:pPr>
+        <w:rPr>
+          <w:sz w:val="2"/>
+        </w:rPr>
+      </w:pPr>
+    </w:p>
+    <w:p>
+      <w:pPr>
+        <w:pStyle w:val="Heading1"/>
+        <w:rPr>
+          <w:rFonts w:eastAsia="Calisto MT"/>
+          <w:sz w:val="2"/>
+          <w:szCs w:val="2"/>
+        </w:rPr>
+      </w:pPr>
+      <w:r>
+        <w:rPr>
+          <w:rFonts w:eastAsia="Calisto MT"/>
+          <w:sz w:val="2"/>
+          <w:szCs w:val="2"/>
+        </w:rPr>
+        <mc:AlternateContent>
+          <mc:Choice Requires="wpg">
+            <w:drawing>
+              <wp:inline distT="0" distB="0" distL="0" distR="0" wp14:anchorId="68748A35" wp14:editId="52D57411">
+                <wp:extent cx="4572000" cy="1983279"/>
+                <wp:effectExtent l="0" t="0" r="0" b="0"/>
+                <wp:docPr id="42" name="Group 28">
+                  <a:extLst xmlns:a="http://schemas.openxmlformats.org/drawingml/2006/main"/>
+                </wp:docPr>
+                <wp:cNvGraphicFramePr/>
+                <a:graphic xmlns:a="http://schemas.openxmlformats.org/drawingml/2006/main">
+                  <a:graphicData uri="http://schemas.microsoft.com/office/word/2010/wordprocessingGroup">
+                    <wpg:wgp>
+                      <wpg:cNvGrpSpPr/>
+                      <wpg:grpSpPr>
+                        <a:xfrm>
+                          <a:off x="0" y="0"/>
+                          <a:ext cx="4572000" cy="1983279"/>
+                          <a:chOff x="0" y="0"/>
+                          <a:chExt cx="9484552" cy="4114286"/>
+                        </a:xfrm>
+                      </wpg:grpSpPr>
+                      <wpg:grpSp>
+                        <wpg:cNvPr id="43" name="Group 43">
+                          <a:extLst/>
+                        </wpg:cNvPr>
+                        <wpg:cNvGrpSpPr/>
+                        <wpg:grpSpPr>
+                          <a:xfrm>
+                            <a:off x="0" y="0"/>
+                            <a:ext cx="4530932" cy="4114286"/>
+                            <a:chOff x="0" y="0"/>
+                            <a:chExt cx="4530932" cy="4114286"/>
+                          </a:xfrm>
+                        </wpg:grpSpPr>
+                        <pic:pic xmlns:pic="http://schemas.openxmlformats.org/drawingml/2006/picture">
+                          <pic:nvPicPr>
+                            <pic:cNvPr id="44" name="Picture 44">
+                              <a:extLst/>
+                            </pic:cNvPr>
+                            <pic:cNvPicPr>
+                              <a:picLocks noChangeAspect="1"/>
+                            </pic:cNvPicPr>
+                          </pic:nvPicPr>
+                          <pic:blipFill rotWithShape="1">
+                            <a:blip r:embed="rId41"/>
+                            <a:srcRect l="17704" r="26997"/>
+                            <a:stretch/>
+                          </pic:blipFill>
+                          <pic:spPr>
+                            <a:xfrm>
+                              <a:off x="0" y="0"/>
+                              <a:ext cx="3686628" cy="4114286"/>
+                            </a:xfrm>
+                            <a:prstGeom prst="rect">
+                              <a:avLst/>
+                            </a:prstGeom>
+                          </pic:spPr>
+                        </pic:pic>
+                        <pic:pic xmlns:pic="http://schemas.openxmlformats.org/drawingml/2006/picture">
+                          <pic:nvPicPr>
+                            <pic:cNvPr id="45" name="Picture 45">
+                              <a:extLst/>
+                            </pic:cNvPr>
+                            <pic:cNvPicPr>
+                              <a:picLocks noChangeAspect="1"/>
+                            </pic:cNvPicPr>
+                          </pic:nvPicPr>
+                          <pic:blipFill rotWithShape="1">
+                            <a:blip r:embed="rId41"/>
+                            <a:srcRect l="89150" r="-1815"/>
+                            <a:stretch/>
+                          </pic:blipFill>
+                          <pic:spPr>
+                            <a:xfrm>
+                              <a:off x="3686628" y="0"/>
+                              <a:ext cx="844304" cy="4114286"/>
+                            </a:xfrm>
+                            <a:prstGeom prst="rect">
+                              <a:avLst/>
+                            </a:prstGeom>
+                          </pic:spPr>
+                        </pic:pic>
+                      </wpg:grpSp>
+                      <wpg:grpSp>
+                        <wpg:cNvPr id="46" name="Group 46">
+                          <a:extLst/>
+                        </wpg:cNvPr>
+                        <wpg:cNvGrpSpPr/>
+                        <wpg:grpSpPr>
+                          <a:xfrm>
+                            <a:off x="4422610" y="0"/>
+                            <a:ext cx="5061942" cy="4114286"/>
+                            <a:chOff x="4422610" y="0"/>
+                            <a:chExt cx="5061942" cy="4114286"/>
+                          </a:xfrm>
+                        </wpg:grpSpPr>
+                        <pic:pic xmlns:pic="http://schemas.openxmlformats.org/drawingml/2006/picture">
+                          <pic:nvPicPr>
+                            <pic:cNvPr id="47" name="Picture 47">
+                              <a:extLst/>
+                            </pic:cNvPr>
+                            <pic:cNvPicPr>
+                              <a:picLocks noChangeAspect="1"/>
+                            </pic:cNvPicPr>
+                          </pic:nvPicPr>
+                          <pic:blipFill rotWithShape="1">
+                            <a:blip r:embed="rId42"/>
+                            <a:srcRect l="12192" r="22072"/>
+                            <a:stretch/>
+                          </pic:blipFill>
+                          <pic:spPr>
+                            <a:xfrm>
+                              <a:off x="4422610" y="0"/>
+                              <a:ext cx="4382417" cy="4114286"/>
+                            </a:xfrm>
+                            <a:prstGeom prst="rect">
+                              <a:avLst/>
+                            </a:prstGeom>
+                          </pic:spPr>
+                        </pic:pic>
+                        <pic:pic xmlns:pic="http://schemas.openxmlformats.org/drawingml/2006/picture">
+                          <pic:nvPicPr>
+                            <pic:cNvPr id="49" name="Picture 49">
+                              <a:extLst/>
+                            </pic:cNvPr>
+                            <pic:cNvPicPr>
+                              <a:picLocks noChangeAspect="1"/>
+                            </pic:cNvPicPr>
+                          </pic:nvPicPr>
+                          <pic:blipFill rotWithShape="1">
+                            <a:blip r:embed="rId42"/>
+                            <a:srcRect l="89807" r="1"/>
+                            <a:stretch/>
+                          </pic:blipFill>
+                          <pic:spPr>
+                            <a:xfrm>
+                              <a:off x="8805027" y="0"/>
+                              <a:ext cx="679525" cy="4114286"/>
+                            </a:xfrm>
+                            <a:prstGeom prst="rect">
+                              <a:avLst/>
+                            </a:prstGeom>
+                          </pic:spPr>
+                        </pic:pic>
+                      </wpg:grpSp>
+                    </wpg:wgp>
+                  </a:graphicData>
+                </a:graphic>
+              </wp:inline>
+            </w:drawing>
+          </mc:Choice>
+          <mc:Fallback>
+            <w:pict>
+              <v:group w14:anchorId="2C69C9E9" id="Group 28" o:spid="_x0000_s1026" style="width:5in;height:156.15pt;mso-position-horizontal-relative:char;mso-position-vertical-relative:line" coordsize="94845,41142" o:gfxdata="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">
+                <v:group id="Group 43" o:spid="_x0000_s1027" style="position:absolute;width:45309;height:41142" coordsize="45309,41142" o:gfxdata="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">
+                  <v:shape id="Picture 44" o:spid="_x0000_s1028" type="#_x0000_t75" style="position:absolute;width:36866;height:41142;visibility:visible;mso-wrap-style:square" o:gfxdata="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">
+                    <v:imagedata r:id="rId43" o:title="" cropleft="11602f" cropright="17693f"/>
+                  </v:shape>
+                  <v:shape id="Picture 45" o:spid="_x0000_s1029" type="#_x0000_t75" style="position:absolute;left:36866;width:8443;height:41142;visibility:visible;mso-wrap-style:square" o:gfxdata="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">
+                    <v:imagedata r:id="rId43" o:title="" cropleft="58425f" cropright="-1189f"/>
+                  </v:shape>
+                </v:group>
+                <v:group id="Group 46" o:spid="_x0000_s1030" style="position:absolute;left:44226;width:50619;height:41142" coordorigin="44226" coordsize="50619,41142" o:gfxdata="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">
+                  <v:shape id="Picture 47" o:spid="_x0000_s1031" type="#_x0000_t75" style="position:absolute;left:44226;width:43824;height:41142;visibility:visible;mso-wrap-style:square" o:gfxdata="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">
+                    <v:imagedata r:id="rId44" o:title="" cropleft="7990f" cropright="14465f"/>
+                  </v:shape>
+                  <v:shape id="Picture 49" o:spid="_x0000_s1032" type="#_x0000_t75" style="position:absolute;left:88050;width:6795;height:41142;visibility:visible;mso-wrap-style:square" o:gfxdata="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">
+                    <v:imagedata r:id="rId44" o:title="" cropleft="58856f" cropright="1f"/>
+                  </v:shape>
+                </v:group>
+                <w10:anchorlock/>
+              </v:group>
+            </w:pict>
+          </mc:Fallback>
+        </mc:AlternateContent>
+      </w:r>
+    </w:p>
+    <w:p>
+      <w:pPr>
+        <w:spacing w:line="240" w:lineRule="auto"/>
+        <w:jc w:val="center"/>
+        <w:rPr>
+          <w:sz w:val="2"/>
+          <w:szCs w:val="2"/>
+        </w:rPr>
+      </w:pPr>
+    </w:p>
+    <w:p>
+      <w:pPr>
+        <w:spacing w:line="240" w:lineRule="auto"/>
+        <w:jc w:val="center"/>
+        <w:rPr>
+          <w:sz w:val="2"/>
+          <w:szCs w:val="2"/>
+        </w:rPr>
+      </w:pPr>
+      <w:r>
+        <w:rPr>
+          <w:sz w:val="2"/>
+          <w:szCs w:val="2"/>
+        </w:rPr>
+        <mc:AlternateContent>
+          <mc:Choice Requires="wpg">
+            <w:drawing>
+              <wp:inline distT="0" distB="0" distL="0" distR="0" wp14:anchorId="08B45257" wp14:editId="3D75BCC2">
+                <wp:extent cx="4572000" cy="1900663"/>
+                <wp:effectExtent l="0" t="0" r="0" b="4445"/>
+                <wp:docPr id="59" name="Group 33">
+                  <a:extLst xmlns:a="http://schemas.openxmlformats.org/drawingml/2006/main"/>
+                </wp:docPr>
+                <wp:cNvGraphicFramePr/>
+                <a:graphic xmlns:a="http://schemas.openxmlformats.org/drawingml/2006/main">
+                  <a:graphicData uri="http://schemas.microsoft.com/office/word/2010/wordprocessingGroup">
+                    <wpg:wgp>
+                      <wpg:cNvGrpSpPr/>
+                      <wpg:grpSpPr>
+                        <a:xfrm>
+                          <a:off x="0" y="0"/>
+                          <a:ext cx="4572000" cy="1900663"/>
+                          <a:chOff x="0" y="0"/>
+                          <a:chExt cx="9896820" cy="4114286"/>
+                        </a:xfrm>
+                      </wpg:grpSpPr>
+                      <wpg:grpSp>
+                        <wpg:cNvPr id="60" name="Group 60">
+                          <a:extLst/>
+                        </wpg:cNvPr>
+                        <wpg:cNvGrpSpPr/>
+                        <wpg:grpSpPr>
+                          <a:xfrm>
+                            <a:off x="0" y="0"/>
+                            <a:ext cx="4220778" cy="4114286"/>
+                            <a:chOff x="0" y="0"/>
+                            <a:chExt cx="4220778" cy="4114286"/>
+                          </a:xfrm>
+                        </wpg:grpSpPr>
+                        <pic:pic xmlns:pic="http://schemas.openxmlformats.org/drawingml/2006/picture">
+                          <pic:nvPicPr>
+                            <pic:cNvPr id="61" name="Picture 61">
+                              <a:extLst/>
+                            </pic:cNvPr>
+                            <pic:cNvPicPr>
+                              <a:picLocks noChangeAspect="1"/>
+                            </pic:cNvPicPr>
+                          </pic:nvPicPr>
+                          <pic:blipFill rotWithShape="1">
+                            <a:blip r:embed="rId45"/>
+                            <a:srcRect l="17778" r="27809"/>
+                            <a:stretch/>
+                          </pic:blipFill>
+                          <pic:spPr>
+                            <a:xfrm>
+                              <a:off x="0" y="0"/>
+                              <a:ext cx="3627526" cy="4114286"/>
+                            </a:xfrm>
+                            <a:prstGeom prst="rect">
+                              <a:avLst/>
+                            </a:prstGeom>
+                          </pic:spPr>
+                        </pic:pic>
+                        <pic:pic xmlns:pic="http://schemas.openxmlformats.org/drawingml/2006/picture">
+                          <pic:nvPicPr>
+                            <pic:cNvPr id="62" name="Picture 62">
+                              <a:extLst/>
+                            </pic:cNvPr>
+                            <pic:cNvPicPr>
+                              <a:picLocks noChangeAspect="1"/>
+                            </pic:cNvPicPr>
+                          </pic:nvPicPr>
+                          <pic:blipFill rotWithShape="1">
+                            <a:blip r:embed="rId45"/>
+                            <a:srcRect l="89807"/>
+                            <a:stretch/>
+                          </pic:blipFill>
+                          <pic:spPr>
+                            <a:xfrm>
+                              <a:off x="3541252" y="0"/>
+                              <a:ext cx="679526" cy="4114286"/>
+                            </a:xfrm>
+                            <a:prstGeom prst="rect">
+                              <a:avLst/>
+                            </a:prstGeom>
+                          </pic:spPr>
+                        </pic:pic>
+                      </wpg:grpSp>
+                      <wpg:grpSp>
+                        <wpg:cNvPr id="63" name="Group 63">
+                          <a:extLst/>
+                        </wpg:cNvPr>
+                        <wpg:cNvGrpSpPr/>
+                        <wpg:grpSpPr>
+                          <a:xfrm>
+                            <a:off x="4220778" y="0"/>
+                            <a:ext cx="5676042" cy="4114286"/>
+                            <a:chOff x="4220778" y="0"/>
+                            <a:chExt cx="5676042" cy="4114286"/>
+                          </a:xfrm>
+                        </wpg:grpSpPr>
+                        <pic:pic xmlns:pic="http://schemas.openxmlformats.org/drawingml/2006/picture">
+                          <pic:nvPicPr>
+                            <pic:cNvPr id="64" name="Picture 64">
+                              <a:extLst/>
+                            </pic:cNvPr>
+                            <pic:cNvPicPr>
+                              <a:picLocks noChangeAspect="1"/>
+                            </pic:cNvPicPr>
+                          </pic:nvPicPr>
+                          <pic:blipFill rotWithShape="1">
+                            <a:blip r:embed="rId46"/>
+                            <a:srcRect l="7981" r="17750"/>
+                            <a:stretch/>
+                          </pic:blipFill>
+                          <pic:spPr>
+                            <a:xfrm>
+                              <a:off x="4220778" y="0"/>
+                              <a:ext cx="4951229" cy="4114286"/>
+                            </a:xfrm>
+                            <a:prstGeom prst="rect">
+                              <a:avLst/>
+                            </a:prstGeom>
+                          </pic:spPr>
+                        </pic:pic>
+                        <pic:pic xmlns:pic="http://schemas.openxmlformats.org/drawingml/2006/picture">
+                          <pic:nvPicPr>
+                            <pic:cNvPr id="65" name="Picture 65">
+                              <a:extLst/>
+                            </pic:cNvPr>
+                            <pic:cNvPicPr>
+                              <a:picLocks noChangeAspect="1"/>
+                            </pic:cNvPicPr>
+                          </pic:nvPicPr>
+                          <pic:blipFill rotWithShape="1">
+                            <a:blip r:embed="rId46"/>
+                            <a:srcRect l="89128" r="-1"/>
+                            <a:stretch/>
+                          </pic:blipFill>
+                          <pic:spPr>
+                            <a:xfrm>
+                              <a:off x="9172007" y="0"/>
+                              <a:ext cx="724813" cy="4114286"/>
+                            </a:xfrm>
+                            <a:prstGeom prst="rect">
+                              <a:avLst/>
+                            </a:prstGeom>
+                          </pic:spPr>
+                        </pic:pic>
+                      </wpg:grpSp>
+                    </wpg:wgp>
+                  </a:graphicData>
+                </a:graphic>
+              </wp:inline>
+            </w:drawing>
+          </mc:Choice>
+          <mc:Fallback>
+            <w:pict>
+              <v:group w14:anchorId="051FE0C6" id="Group 33" o:spid="_x0000_s1026" style="width:5in;height:149.65pt;mso-position-horizontal-relative:char;mso-position-vertical-relative:line" coordsize="98968,41142" o:gfxdata="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">
+                <v:group id="Group 60" o:spid="_x0000_s1027" style="position:absolute;width:42207;height:41142" coordsize="42207,41142" o:gfxdata="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">
+                  <v:shape id="Picture 61" o:spid="_x0000_s1028" type="#_x0000_t75" style="position:absolute;width:36275;height:41142;visibility:visible;mso-wrap-style:square" o:gfxdata="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">
+                    <v:imagedata r:id="rId47" o:title="" cropleft="11651f" cropright="18225f"/>
+                  </v:shape>
+                  <v:shape id="Picture 62" o:spid="_x0000_s1029" type="#_x0000_t75" style="position:absolute;left:35412;width:6795;height:41142;visibility:visible;mso-wrap-style:square" o:gfxdata="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">
+                    <v:imagedata r:id="rId47" o:title="" cropleft="58856f"/>
+                  </v:shape>
+                </v:group>
+                <v:group id="Group 63" o:spid="_x0000_s1030" style="position:absolute;left:42207;width:56761;height:41142" coordorigin="42207" coordsize="56760,41142" o:gfxdata="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">
+                  <v:shape id="Picture 64" o:spid="_x0000_s1031" type="#_x0000_t75" style="position:absolute;left:42207;width:49513;height:41142;visibility:visible;mso-wrap-style:square" o:gfxdata="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">
+                    <v:imagedata r:id="rId48" o:title="" cropleft="5230f" cropright="11633f"/>
+                  </v:shape>
+                  <v:shape id="Picture 65" o:spid="_x0000_s1032" type="#_x0000_t75" style="position:absolute;left:91720;width:7248;height:41142;visibility:visible;mso-wrap-style:square" o:gfxdata="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">
+                    <v:imagedata r:id="rId48" o:title="" cropleft="58411f" cropright="-1f"/>
+                  </v:shape>
+                </v:group>
+                <w10:anchorlock/>
+              </v:group>
+            </w:pict>
+          </mc:Fallback>
+        </mc:AlternateContent>
+      </w:r>
+    </w:p>
+    <w:p>
+      <w:pPr>
+        <w:spacing w:line="240" w:lineRule="auto"/>
+        <w:jc w:val="center"/>
+        <w:rPr>
+          <w:sz w:val="2"/>
+          <w:szCs w:val="2"/>
+        </w:rPr>
+      </w:pPr>
+    </w:p>
+    <w:p>
+      <w:pPr>
+        <w:spacing w:line="240" w:lineRule="auto"/>
+        <w:jc w:val="center"/>
+        <w:rPr>
+          <w:sz w:val="2"/>
+          <w:szCs w:val="2"/>
+        </w:rPr>
+      </w:pPr>
+      <w:r>
+        <w:rPr>
+          <w:sz w:val="2"/>
+          <w:szCs w:val="2"/>
+        </w:rPr>
+        <mc:AlternateContent>
+          <mc:Choice Requires="wpg">
+            <w:drawing>
+              <wp:inline distT="0" distB="0" distL="0" distR="0" wp14:anchorId="4048770B" wp14:editId="348CBD70">
+                <wp:extent cx="4572000" cy="2559590"/>
+                <wp:effectExtent l="0" t="0" r="0" b="0"/>
+                <wp:docPr id="51" name="Group 29">
+                  <a:extLst xmlns:a="http://schemas.openxmlformats.org/drawingml/2006/main"/>
+                </wp:docPr>
+                <wp:cNvGraphicFramePr/>
+                <a:graphic xmlns:a="http://schemas.openxmlformats.org/drawingml/2006/main">
+                  <a:graphicData uri="http://schemas.microsoft.com/office/word/2010/wordprocessingGroup">
+                    <wpg:wgp>
+                      <wpg:cNvGrpSpPr/>
+                      <wpg:grpSpPr>
+                        <a:xfrm>
+                          <a:off x="0" y="0"/>
+                          <a:ext cx="4572000" cy="2559590"/>
+                          <a:chOff x="0" y="0"/>
+                          <a:chExt cx="7349035" cy="4114286"/>
+                        </a:xfrm>
+                      </wpg:grpSpPr>
+                      <wpg:grpSp>
+                        <wpg:cNvPr id="53" name="Group 53">
+                          <a:extLst/>
+                        </wpg:cNvPr>
+                        <wpg:cNvGrpSpPr/>
+                        <wpg:grpSpPr>
+                          <a:xfrm>
+                            <a:off x="0" y="0"/>
+                            <a:ext cx="3708574" cy="4114286"/>
+                            <a:chOff x="0" y="0"/>
+                            <a:chExt cx="3708574" cy="4114286"/>
+                          </a:xfrm>
+                        </wpg:grpSpPr>
+                        <pic:pic xmlns:pic="http://schemas.openxmlformats.org/drawingml/2006/picture">
+                          <pic:nvPicPr>
+                            <pic:cNvPr id="54" name="Picture 54">
+                              <a:extLst/>
+                            </pic:cNvPr>
+                            <pic:cNvPicPr>
+                              <a:picLocks noChangeAspect="1"/>
+                            </pic:cNvPicPr>
+                          </pic:nvPicPr>
+                          <pic:blipFill rotWithShape="1">
+                            <a:blip r:embed="rId49"/>
+                            <a:srcRect l="21044" r="30279"/>
+                            <a:stretch/>
+                          </pic:blipFill>
+                          <pic:spPr>
+                            <a:xfrm>
+                              <a:off x="0" y="0"/>
+                              <a:ext cx="3245180" cy="4114286"/>
+                            </a:xfrm>
+                            <a:prstGeom prst="rect">
+                              <a:avLst/>
+                            </a:prstGeom>
+                          </pic:spPr>
+                        </pic:pic>
+                        <pic:pic xmlns:pic="http://schemas.openxmlformats.org/drawingml/2006/picture">
+                          <pic:nvPicPr>
+                            <pic:cNvPr id="55" name="Picture 55">
+                              <a:extLst/>
+                            </pic:cNvPr>
+                            <pic:cNvPicPr>
+                              <a:picLocks noChangeAspect="1"/>
+                            </pic:cNvPicPr>
+                          </pic:nvPicPr>
+                          <pic:blipFill rotWithShape="1">
+                            <a:blip r:embed="rId49"/>
+                            <a:srcRect l="90183" t="20414" b="21"/>
+                            <a:stretch/>
+                          </pic:blipFill>
+                          <pic:spPr>
+                            <a:xfrm>
+                              <a:off x="3054142" y="839889"/>
+                              <a:ext cx="654432" cy="3273529"/>
+                            </a:xfrm>
+                            <a:prstGeom prst="rect">
+                              <a:avLst/>
+                            </a:prstGeom>
+                          </pic:spPr>
+                        </pic:pic>
+                      </wpg:grpSp>
+                      <wpg:grpSp>
+                        <wpg:cNvPr id="56" name="Group 56">
+                          <a:extLst/>
+                        </wpg:cNvPr>
+                        <wpg:cNvGrpSpPr/>
+                        <wpg:grpSpPr>
+                          <a:xfrm>
+                            <a:off x="3768615" y="0"/>
+                            <a:ext cx="3580420" cy="4114286"/>
+                            <a:chOff x="3768615" y="0"/>
+                            <a:chExt cx="3580420" cy="4114286"/>
+                          </a:xfrm>
+                        </wpg:grpSpPr>
+                        <pic:pic xmlns:pic="http://schemas.openxmlformats.org/drawingml/2006/picture">
+                          <pic:nvPicPr>
+                            <pic:cNvPr id="57" name="Picture 57">
+                              <a:extLst/>
+                            </pic:cNvPr>
+                            <pic:cNvPicPr>
+                              <a:picLocks noChangeAspect="1"/>
+                            </pic:cNvPicPr>
+                          </pic:nvPicPr>
+                          <pic:blipFill rotWithShape="1">
+                            <a:blip r:embed="rId50"/>
+                            <a:srcRect l="22133" r="32307"/>
+                            <a:stretch/>
+                          </pic:blipFill>
+                          <pic:spPr>
+                            <a:xfrm>
+                              <a:off x="3768615" y="0"/>
+                              <a:ext cx="3037372" cy="4114286"/>
+                            </a:xfrm>
+                            <a:prstGeom prst="rect">
+                              <a:avLst/>
+                            </a:prstGeom>
+                          </pic:spPr>
+                        </pic:pic>
+                        <pic:pic xmlns:pic="http://schemas.openxmlformats.org/drawingml/2006/picture">
+                          <pic:nvPicPr>
+                            <pic:cNvPr id="58" name="Picture 58">
+                              <a:extLst/>
+                            </pic:cNvPr>
+                            <pic:cNvPicPr>
+                              <a:picLocks noChangeAspect="1"/>
+                            </pic:cNvPicPr>
+                          </pic:nvPicPr>
+                          <pic:blipFill rotWithShape="1">
+                            <a:blip r:embed="rId50"/>
+                            <a:srcRect l="89120" t="16395" b="17880"/>
+                            <a:stretch/>
+                          </pic:blipFill>
+                          <pic:spPr>
+                            <a:xfrm>
+                              <a:off x="6623676" y="674513"/>
+                              <a:ext cx="725359" cy="2704133"/>
+                            </a:xfrm>
+                            <a:prstGeom prst="rect">
+                              <a:avLst/>
+                            </a:prstGeom>
+                          </pic:spPr>
+                        </pic:pic>
+                      </wpg:grpSp>
+                    </wpg:wgp>
+                  </a:graphicData>
+                </a:graphic>
+              </wp:inline>
+            </w:drawing>
+          </mc:Choice>
+          <mc:Fallback>
+            <w:pict>
+              <v:group w14:anchorId="5BE8D16C" id="Group 29" o:spid="_x0000_s1026" style="width:5in;height:201.55pt;mso-position-horizontal-relative:char;mso-position-vertical-relative:line" coordsize="73490,41142" o:gfxdata="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">
+                <v:group id="Group 53" o:spid="_x0000_s1027" style="position:absolute;width:37085;height:41142" coordsize="37085,41142" o:gfxdata="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">
+                  <v:shape id="Picture 54" o:spid="_x0000_s1028" type="#_x0000_t75" style="position:absolute;width:32451;height:41142;visibility:visible;mso-wrap-style:square" o:gfxdata="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">
+                    <v:imagedata r:id="rId51" o:title="" cropleft="13791f" cropright="19844f"/>
+                  </v:shape>
+                  <v:shape id="Picture 55" o:spid="_x0000_s1029" type="#_x0000_t75" style="position:absolute;left:30541;top:8398;width:6544;height:32736;visibility:visible;mso-wrap-style:square" o:gfxdata="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">
+                    <v:imagedata r:id="rId51" o:title="" croptop="13379f" cropbottom="14f" cropleft="59102f"/>
+                  </v:shape>
+                </v:group>
+                <v:group id="Group 56" o:spid="_x0000_s1030" style="position:absolute;left:37686;width:35804;height:41142" coordorigin="37686" coordsize="35804,41142" o:gfxdata="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">
+                  <v:shape id="Picture 57" o:spid="_x0000_s1031" type="#_x0000_t75" style="position:absolute;left:37686;width:30373;height:41142;visibility:visible;mso-wrap-style:square" o:gfxdata="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">
+                    <v:imagedata r:id="rId52" o:title="" cropleft="14505f" cropright="21173f"/>
+                  </v:shape>
+                  <v:shape id="Picture 58" o:spid="_x0000_s1032" type="#_x0000_t75" style="position:absolute;left:66236;top:6745;width:7254;height:27041;visibility:visible;mso-wrap-style:square" o:gfxdata="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">
+                    <v:imagedata r:id="rId52" o:title="" croptop="10745f" cropbottom="11718f" cropleft="58406f"/>
+                  </v:shape>
+                </v:group>
+                <w10:anchorlock/>
+              </v:group>
+            </w:pict>
+          </mc:Fallback>
+        </mc:AlternateContent>
+      </w:r>
+    </w:p>
+    <w:p>
+      <w:pPr>
+        <w:spacing w:line="240" w:lineRule="auto"/>
+        <w:jc w:val="center"/>
+        <w:rPr>
+          <w:sz w:val="2"/>
+          <w:szCs w:val="2"/>
+        </w:rPr>
+      </w:pPr>
+    </w:p>
+    <w:p>
+      <w:pPr>
+        <w:spacing w:line="240" w:lineRule="auto"/>
+        <w:jc w:val="center"/>
+      </w:pPr>
+      <w:r>
+        <w:rPr>
+          <w:sz w:val="2"/>
+          <w:szCs w:val="2"/>
+        </w:rPr>
+        <mc:AlternateContent>
+          <mc:Choice Requires="wpg">
+            <w:drawing>
+              <wp:inline distT="0" distB="0" distL="0" distR="0" wp14:anchorId="44D5CE27" wp14:editId="4C6F3FF4">
+                <wp:extent cx="4572000" cy="2012655"/>
+                <wp:effectExtent l="0" t="0" r="0" b="6985"/>
+                <wp:docPr id="66" name="Group 21">
+                  <a:extLst xmlns:a="http://schemas.openxmlformats.org/drawingml/2006/main"/>
+                </wp:docPr>
+                <wp:cNvGraphicFramePr/>
+                <a:graphic xmlns:a="http://schemas.openxmlformats.org/drawingml/2006/main">
+                  <a:graphicData uri="http://schemas.microsoft.com/office/word/2010/wordprocessingGroup">
+                    <wpg:wgp>
+                      <wpg:cNvGrpSpPr/>
+                      <wpg:grpSpPr>
+                        <a:xfrm>
+                          <a:off x="0" y="0"/>
+                          <a:ext cx="4572000" cy="2012655"/>
+                          <a:chOff x="0" y="0"/>
+                          <a:chExt cx="9346118" cy="4114286"/>
+                        </a:xfrm>
+                      </wpg:grpSpPr>
+                      <wpg:grpSp>
+                        <wpg:cNvPr id="67" name="Group 67">
+                          <a:extLst/>
+                        </wpg:cNvPr>
+                        <wpg:cNvGrpSpPr/>
+                        <wpg:grpSpPr>
+                          <a:xfrm>
+                            <a:off x="0" y="0"/>
+                            <a:ext cx="4381632" cy="4114286"/>
+                            <a:chOff x="0" y="0"/>
+                            <a:chExt cx="4381632" cy="4114286"/>
+                          </a:xfrm>
+                        </wpg:grpSpPr>
+                        <pic:pic xmlns:pic="http://schemas.openxmlformats.org/drawingml/2006/picture">
+                          <pic:nvPicPr>
+                            <pic:cNvPr id="68" name="Picture 68">
+                              <a:extLst/>
+                            </pic:cNvPr>
+                            <pic:cNvPicPr>
+                              <a:picLocks noChangeAspect="1"/>
+                            </pic:cNvPicPr>
+                          </pic:nvPicPr>
+                          <pic:blipFill rotWithShape="1">
+                            <a:blip r:embed="rId53"/>
+                            <a:srcRect l="17343" r="25834"/>
+                            <a:stretch/>
+                          </pic:blipFill>
+                          <pic:spPr>
+                            <a:xfrm>
+                              <a:off x="0" y="0"/>
+                              <a:ext cx="3788229" cy="4114286"/>
+                            </a:xfrm>
+                            <a:prstGeom prst="rect">
+                              <a:avLst/>
+                            </a:prstGeom>
+                          </pic:spPr>
+                        </pic:pic>
+                        <pic:pic xmlns:pic="http://schemas.openxmlformats.org/drawingml/2006/picture">
+                          <pic:nvPicPr>
+                            <pic:cNvPr id="69" name="Picture 69">
+                              <a:extLst/>
+                            </pic:cNvPr>
+                            <pic:cNvPicPr>
+                              <a:picLocks noChangeAspect="1"/>
+                            </pic:cNvPicPr>
+                          </pic:nvPicPr>
+                          <pic:blipFill rotWithShape="1">
+                            <a:blip r:embed="rId53"/>
+                            <a:srcRect l="89807"/>
+                            <a:stretch/>
+                          </pic:blipFill>
+                          <pic:spPr>
+                            <a:xfrm>
+                              <a:off x="3702105" y="0"/>
+                              <a:ext cx="679527" cy="4114286"/>
+                            </a:xfrm>
+                            <a:prstGeom prst="rect">
+                              <a:avLst/>
+                            </a:prstGeom>
+                          </pic:spPr>
+                        </pic:pic>
+                      </wpg:grpSp>
+                      <wpg:grpSp>
+                        <wpg:cNvPr id="70" name="Group 70">
+                          <a:extLst/>
+                        </wpg:cNvPr>
+                        <wpg:cNvGrpSpPr/>
+                        <wpg:grpSpPr>
+                          <a:xfrm>
+                            <a:off x="4381632" y="0"/>
+                            <a:ext cx="4964486" cy="4114286"/>
+                            <a:chOff x="4381632" y="0"/>
+                            <a:chExt cx="4964486" cy="4114286"/>
+                          </a:xfrm>
+                        </wpg:grpSpPr>
+                        <pic:pic xmlns:pic="http://schemas.openxmlformats.org/drawingml/2006/picture">
+                          <pic:nvPicPr>
+                            <pic:cNvPr id="71" name="Picture 71">
+                              <a:extLst/>
+                            </pic:cNvPr>
+                            <pic:cNvPicPr>
+                              <a:picLocks noChangeAspect="1"/>
+                            </pic:cNvPicPr>
+                          </pic:nvPicPr>
+                          <pic:blipFill rotWithShape="1">
+                            <a:blip r:embed="rId54"/>
+                            <a:srcRect l="12932" r="22793"/>
+                            <a:stretch/>
+                          </pic:blipFill>
+                          <pic:spPr>
+                            <a:xfrm>
+                              <a:off x="4381632" y="0"/>
+                              <a:ext cx="4284959" cy="4114286"/>
+                            </a:xfrm>
+                            <a:prstGeom prst="rect">
+                              <a:avLst/>
+                            </a:prstGeom>
+                          </pic:spPr>
+                        </pic:pic>
+                        <pic:pic xmlns:pic="http://schemas.openxmlformats.org/drawingml/2006/picture">
+                          <pic:nvPicPr>
+                            <pic:cNvPr id="72" name="Picture 72">
+                              <a:extLst/>
+                            </pic:cNvPr>
+                            <pic:cNvPicPr>
+                              <a:picLocks noChangeAspect="1"/>
+                            </pic:cNvPicPr>
+                          </pic:nvPicPr>
+                          <pic:blipFill rotWithShape="1">
+                            <a:blip r:embed="rId54"/>
+                            <a:srcRect l="89807"/>
+                            <a:stretch/>
+                          </pic:blipFill>
+                          <pic:spPr>
+                            <a:xfrm>
+                              <a:off x="8666591" y="0"/>
+                              <a:ext cx="679527" cy="4114286"/>
+                            </a:xfrm>
+                            <a:prstGeom prst="rect">
+                              <a:avLst/>
+                            </a:prstGeom>
+                          </pic:spPr>
+                        </pic:pic>
+                      </wpg:grpSp>
+                    </wpg:wgp>
+                  </a:graphicData>
+                </a:graphic>
+              </wp:inline>
+            </w:drawing>
+          </mc:Choice>
+          <mc:Fallback>
+            <w:pict>
+              <v:group w14:anchorId="0ECE3106" id="Group 21" o:spid="_x0000_s1026" style="width:5in;height:158.5pt;mso-position-horizontal-relative:char;mso-position-vertical-relative:line" coordsize="93461,41142" o:gfxdata="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">
+                <v:group id="Group 67" o:spid="_x0000_s1027" style="position:absolute;width:43816;height:41142" coordsize="43816,41142" o:gfxdata="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">
+                  <v:shape id="Picture 68" o:spid="_x0000_s1028" type="#_x0000_t75" style="position:absolute;width:37882;height:41142;visibility:visible;mso-wrap-style:square" o:gfxdata="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">
+                    <v:imagedata r:id="rId55" o:title="" cropleft="11366f" cropright="16931f"/>
+                  </v:shape>
+                  <v:shape id="Picture 69" o:spid="_x0000_s1029" type="#_x0000_t75" style="position:absolute;left:37021;width:6795;height:41142;visibility:visible;mso-wrap-style:square" o:gfxdata="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">
+                    <v:imagedata r:id="rId55" o:title="" cropleft="58856f"/>
+                  </v:shape>
+                </v:group>
+                <v:group id="Group 70" o:spid="_x0000_s1030" style="position:absolute;left:43816;width:49645;height:41142" coordorigin="43816" coordsize="49644,41142" o:gfxdata="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">
+                  <v:shape id="Picture 71" o:spid="_x0000_s1031" type="#_x0000_t75" style="position:absolute;left:43816;width:42849;height:41142;visibility:visible;mso-wrap-style:square" o:gfxdata="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">
+                    <v:imagedata r:id="rId56" o:title="" cropleft="8475f" cropright="14938f"/>
+                  </v:shape>
+                  <v:shape id="Picture 72" o:spid="_x0000_s1032" type="#_x0000_t75" style="position:absolute;left:86665;width:6796;height:41142;visibility:visible;mso-wrap-style:square" o:gfxdata="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">
+                    <v:imagedata r:id="rId56" o:title="" cropleft="58856f"/>
+                  </v:shape>
+                </v:group>
+                <w10:anchorlock/>
+              </v:group>
+            </w:pict>
+          </mc:Fallback>
+        </mc:AlternateContent>
+      </w:r>
+    </w:p>
+    <w:p>
+      <w:pPr>
+        <w:spacing w:line="240" w:lineRule="auto"/>
+        <w:jc w:val="center"/>
+      </w:pPr>
+      <w:r>
+        <w:rPr>
+          <w:noProof/>
+        </w:rPr>
+        <w:drawing>
+          <wp:inline distT="0" distB="0" distL="0" distR="0" wp14:anchorId="772BEFC7" wp14:editId="0EA5904A">
+            <wp:extent cx="4572635" cy="1828800"/>
+            <wp:effectExtent l="0" t="0" r="0" b="0"/>
+            <wp:docPr id="82" name="Picture 82"/>
+            <wp:cNvGraphicFramePr>
+              <a:graphicFrameLocks xmlns:a="http://schemas.openxmlformats.org/drawingml/2006/main" noChangeAspect="1"/>
+            </wp:cNvGraphicFramePr>
+            <a:graphic xmlns:a="http://schemas.openxmlformats.org/drawingml/2006/main">
+              <a:graphicData uri="http://schemas.openxmlformats.org/drawingml/2006/picture">
+                <pic:pic xmlns:pic="http://schemas.openxmlformats.org/drawingml/2006/picture">
+                  <pic:nvPicPr>
+                    <pic:cNvPr id="0" name="Picture 3"/>
+                    <pic:cNvPicPr>
+                      <a:picLocks noChangeAspect="1" noChangeArrowheads="1"/>
+                    </pic:cNvPicPr>
+                  </pic:nvPicPr>
+                  <pic:blipFill>
+                    <a:blip r:embed="rId57">
+                      <a:extLst>
+                        <a:ext uri="{28A0092B-C50C-407E-A947-70E740481C1C}">
+                          <a14:useLocalDpi xmlns:a14="http://schemas.microsoft.com/office/drawing/2010/main" val="0"/>
+                        </a:ext>
+                      </a:extLst>
+                    </a:blip>
+                    <a:srcRect/>
+                    <a:stretch>
+                      <a:fillRect/>
+                    </a:stretch>
+                  </pic:blipFill>
+                  <pic:spPr bwMode="auto">
+                    <a:xfrm>
+                      <a:off x="0" y="0"/>
+                      <a:ext cx="4572635" cy="1828800"/>
+                    </a:xfrm>
+                    <a:prstGeom prst="rect">
+                      <a:avLst/>
+                    </a:prstGeom>
+                    <a:noFill/>
+                  </pic:spPr>
+                </pic:pic>
+              </a:graphicData>
+            </a:graphic>
+          </wp:inline>
+        </w:drawing>
+      </w:r>
+    </w:p>
+    <w:p>
+      <w:pPr>
+        <w:spacing w:line="240" w:lineRule="auto"/>
+        <w:jc w:val="center"/>
+      </w:pPr>
+    </w:p>
+    <w:p>
+      <w:pPr>
+        <w:spacing w:line="240" w:lineRule="auto"/>
+        <w:jc w:val="center"/>
+      </w:pPr>
+      <w:r>
+        <mc:AlternateContent>
+          <mc:Choice Requires="wpg">
+            <w:drawing>
+              <wp:inline distT="0" distB="0" distL="0" distR="0" wp14:anchorId="0D84D997" wp14:editId="0A1B59ED">
+                <wp:extent cx="4572000" cy="4219774"/>
+                <wp:effectExtent l="0" t="0" r="0" b="9525"/>
+                <wp:docPr id="73" name="Group 17">
+                  <a:extLst xmlns:a="http://schemas.openxmlformats.org/drawingml/2006/main"/>
+                </wp:docPr>
+                <wp:cNvGraphicFramePr/>
+                <a:graphic xmlns:a="http://schemas.openxmlformats.org/drawingml/2006/main">
+                  <a:graphicData uri="http://schemas.microsoft.com/office/word/2010/wordprocessingGroup">
+                    <wpg:wgp>
+                      <wpg:cNvGrpSpPr/>
+                      <wpg:grpSpPr>
+                        <a:xfrm>
+                          <a:off x="0" y="0"/>
+                          <a:ext cx="4572000" cy="4219774"/>
+                          <a:chOff x="0" y="0"/>
+                          <a:chExt cx="4185165" cy="3862743"/>
+                        </a:xfrm>
+                      </wpg:grpSpPr>
+                      <pic:pic xmlns:pic="http://schemas.openxmlformats.org/drawingml/2006/picture">
+                        <pic:nvPicPr>
+                          <pic:cNvPr id="74" name="Picture 74">
+                            <a:extLst/>
+                          </pic:cNvPr>
+                          <pic:cNvPicPr>
+                            <a:picLocks noChangeAspect="1"/>
+                          </pic:cNvPicPr>
+                        </pic:nvPicPr>
+                        <pic:blipFill rotWithShape="1">
+                          <a:blip r:embed="rId58"/>
+                          <a:srcRect l="18279" r="27180" b="6114"/>
+                          <a:stretch/>
+                        </pic:blipFill>
+                        <pic:spPr>
+                          <a:xfrm>
+                            <a:off x="0" y="0"/>
+                            <a:ext cx="3636064" cy="3862743"/>
+                          </a:xfrm>
+                          <a:prstGeom prst="rect">
+                            <a:avLst/>
+                          </a:prstGeom>
+                        </pic:spPr>
+                      </pic:pic>
+                      <pic:pic xmlns:pic="http://schemas.openxmlformats.org/drawingml/2006/picture">
+                        <pic:nvPicPr>
+                          <pic:cNvPr id="75" name="Picture 75">
+                            <a:extLst/>
+                          </pic:cNvPr>
+                          <pic:cNvPicPr>
+                            <a:picLocks noChangeAspect="1"/>
+                          </pic:cNvPicPr>
+                        </pic:nvPicPr>
+                        <pic:blipFill rotWithShape="1">
+                          <a:blip r:embed="rId58"/>
+                          <a:srcRect l="90207" t="5784" r="-400" b="6114"/>
+                          <a:stretch/>
+                        </pic:blipFill>
+                        <pic:spPr>
+                          <a:xfrm>
+                            <a:off x="3505637" y="237986"/>
+                            <a:ext cx="679528" cy="3624756"/>
+                          </a:xfrm>
+                          <a:prstGeom prst="rect">
+                            <a:avLst/>
+                          </a:prstGeom>
+                        </pic:spPr>
+                      </pic:pic>
+                    </wpg:wgp>
+                  </a:graphicData>
+                </a:graphic>
+              </wp:inline>
+            </w:drawing>
+          </mc:Choice>
+          <mc:Fallback>
+            <w:pict>
+              <v:group w14:anchorId="1A0FA1C3" id="Group 17" o:spid="_x0000_s1026" style="width:5in;height:332.25pt;mso-position-horizontal-relative:char;mso-position-vertical-relative:line" coordsize="41851,38627" o:gfxdata="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">
+                <v:shape id="Picture 74" o:spid="_x0000_s1027" type="#_x0000_t75" style="position:absolute;width:36360;height:38627;visibility:visible;mso-wrap-style:square" o:gfxdata="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">
+                  <v:imagedata r:id="rId59" o:title="" cropbottom="4007f" cropleft="11979f" cropright="17813f"/>
+                </v:shape>
+                <v:shape id="Picture 75" o:spid="_x0000_s1028" type="#_x0000_t75" style="position:absolute;left:35056;top:2379;width:6795;height:36248;visibility:visible;mso-wrap-style:square" o:gfxdata="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">
+                  <v:imagedata r:id="rId59" o:title="" croptop="3791f" cropbottom="4007f" cropleft="59118f" cropright="-262f"/>
+                </v:shape>
+                <w10:anchorlock/>
+              </v:group>
+            </w:pict>
+          </mc:Fallback>
+        </mc:AlternateContent>
+      </w:r>
+    </w:p>
+    <w:p>
+      <w:pPr>
+        <w:spacing w:line="240" w:lineRule="auto"/>
+        <w:jc w:val="center"/>
+      </w:pPr>
+      <w:r>
+        <w:rPr>
+          <w:noProof/>
+        </w:rPr>
+        <w:drawing>
+          <wp:inline distT="0" distB="0" distL="0" distR="0" wp14:anchorId="2D82B82D" wp14:editId="41E818B8">
+            <wp:extent cx="4572000" cy="2433968"/>
+            <wp:effectExtent l="0" t="0" r="0" b="4445"/>
+            <wp:docPr id="83" name="Picture 83"/>
+            <wp:cNvGraphicFramePr>
+              <a:graphicFrameLocks xmlns:a="http://schemas.openxmlformats.org/drawingml/2006/main" noChangeAspect="1"/>
+            </wp:cNvGraphicFramePr>
+            <a:graphic xmlns:a="http://schemas.openxmlformats.org/drawingml/2006/main">
+              <a:graphicData uri="http://schemas.openxmlformats.org/drawingml/2006/picture">
+                <pic:pic xmlns:pic="http://schemas.openxmlformats.org/drawingml/2006/picture">
+                  <pic:nvPicPr>
+                    <pic:cNvPr id="0" name="Picture 4"/>
+                    <pic:cNvPicPr>
+                      <a:picLocks noChangeAspect="1" noChangeArrowheads="1"/>
+                    </pic:cNvPicPr>
+                  </pic:nvPicPr>
+                  <pic:blipFill>
+                    <a:blip r:embed="rId60">
+                      <a:extLst>
+                        <a:ext uri="{28A0092B-C50C-407E-A947-70E740481C1C}">
+                          <a14:useLocalDpi xmlns:a14="http://schemas.microsoft.com/office/drawing/2010/main" val="0"/>
+                        </a:ext>
+                      </a:extLst>
+                    </a:blip>
+                    <a:srcRect/>
+                    <a:stretch>
+                      <a:fillRect/>
+                    </a:stretch>
+                  </pic:blipFill>
+                  <pic:spPr bwMode="auto">
+                    <a:xfrm>
+                      <a:off x="0" y="0"/>
+                      <a:ext cx="4572000" cy="2433968"/>
+                    </a:xfrm>
+                    <a:prstGeom prst="rect">
+                      <a:avLst/>
+                    </a:prstGeom>
+                    <a:noFill/>
+                  </pic:spPr>
+                </pic:pic>
+              </a:graphicData>
+            </a:graphic>
+          </wp:inline>
+        </w:drawing>
+      </w:r>
+    </w:p>
+    <w:p>
+      <w:pPr>
+        <w:spacing w:line="240" w:lineRule="auto"/>
+        <w:jc w:val="center"/>
+      </w:pPr>
+      <w:r>
+        <w:rPr>
+          <w:noProof/>
+        </w:rPr>
+        <w:drawing>
+          <wp:inline distT="0" distB="0" distL="0" distR="0" wp14:anchorId="361C4950" wp14:editId="535BBAEF">
+            <wp:extent cx="4572000" cy="2030997"/>
+            <wp:effectExtent l="0" t="0" r="0" b="7620"/>
+            <wp:docPr id="84" name="Picture 84"/>
+            <wp:cNvGraphicFramePr>
+              <a:graphicFrameLocks xmlns:a="http://schemas.openxmlformats.org/drawingml/2006/main" noChangeAspect="1"/>
+            </wp:cNvGraphicFramePr>
+            <a:graphic xmlns:a="http://schemas.openxmlformats.org/drawingml/2006/main">
+              <a:graphicData uri="http://schemas.openxmlformats.org/drawingml/2006/picture">
+                <pic:pic xmlns:pic="http://schemas.openxmlformats.org/drawingml/2006/picture">
+                  <pic:nvPicPr>
+                    <pic:cNvPr id="0" name="Picture 5"/>
+                    <pic:cNvPicPr>
+                      <a:picLocks noChangeAspect="1" noChangeArrowheads="1"/>
+                    </pic:cNvPicPr>
+                  </pic:nvPicPr>
+                  <pic:blipFill>
+                    <a:blip r:embed="rId61">
+                      <a:extLst>
+                        <a:ext uri="{28A0092B-C50C-407E-A947-70E740481C1C}">
+                          <a14:useLocalDpi xmlns:a14="http://schemas.microsoft.com/office/drawing/2010/main" val="0"/>
+                        </a:ext>
+                      </a:extLst>
+                    </a:blip>
+                    <a:srcRect/>
+                    <a:stretch>
+                      <a:fillRect/>
+                    </a:stretch>
+                  </pic:blipFill>
+                  <pic:spPr bwMode="auto">
+                    <a:xfrm>
+                      <a:off x="0" y="0"/>
+                      <a:ext cx="4572000" cy="2030997"/>
+                    </a:xfrm>
+                    <a:prstGeom prst="rect">
+                      <a:avLst/>
+                    </a:prstGeom>
+                    <a:noFill/>
+                  </pic:spPr>
+                </pic:pic>
+              </a:graphicData>
+            </a:graphic>
+          </wp:inline>
+        </w:drawing>
+      </w:r>
+    </w:p>
+    <w:p>
+      <w:pPr>
+        <w:spacing w:line="240" w:lineRule="auto"/>
+        <w:jc w:val="center"/>
+      </w:pPr>
+    </w:p>
+    <w:p>
+      <w:pPr>
+        <w:spacing w:line="240" w:lineRule="auto"/>
+        <w:jc w:val="center"/>
+      </w:pPr>
+      <w:r>
+        <mc:AlternateContent>
+          <mc:Choice Requires="wpg">
+            <w:drawing>
+              <wp:inline distT="0" distB="0" distL="0" distR="0" wp14:anchorId="2EBFCD90" wp14:editId="7500062D">
+                <wp:extent cx="4572000" cy="2057150"/>
+                <wp:effectExtent l="0" t="0" r="0" b="635"/>
+                <wp:docPr id="85" name="Group 26">
+                  <a:extLst xmlns:a="http://schemas.openxmlformats.org/drawingml/2006/main"/>
+                </wp:docPr>
+                <wp:cNvGraphicFramePr/>
+                <a:graphic xmlns:a="http://schemas.openxmlformats.org/drawingml/2006/main">
+                  <a:graphicData uri="http://schemas.microsoft.com/office/word/2010/wordprocessingGroup">
+                    <wpg:wgp>
+                      <wpg:cNvGrpSpPr/>
+                      <wpg:grpSpPr>
+                        <a:xfrm>
+                          <a:off x="0" y="0"/>
+                          <a:ext cx="4572000" cy="2057150"/>
+                          <a:chOff x="0" y="0"/>
+                          <a:chExt cx="8801099" cy="3960013"/>
+                        </a:xfrm>
+                      </wpg:grpSpPr>
+                      <wpg:grpSp>
+                        <wpg:cNvPr id="86" name="Group 86">
+                          <a:extLst/>
+                        </wpg:cNvPr>
+                        <wpg:cNvGrpSpPr/>
+                        <wpg:grpSpPr>
+                          <a:xfrm>
+                            <a:off x="0" y="23271"/>
+                            <a:ext cx="4381501" cy="3822443"/>
+                            <a:chOff x="0" y="23271"/>
+                            <a:chExt cx="4381501" cy="3822443"/>
+                          </a:xfrm>
+                        </wpg:grpSpPr>
+                        <pic:pic xmlns:pic="http://schemas.openxmlformats.org/drawingml/2006/picture">
+                          <pic:nvPicPr>
+                            <pic:cNvPr id="87" name="Picture 87">
+                              <a:extLst/>
+                            </pic:cNvPr>
+                            <pic:cNvPicPr>
+                              <a:picLocks noChangeAspect="1"/>
+                            </pic:cNvPicPr>
+                          </pic:nvPicPr>
+                          <pic:blipFill rotWithShape="1">
+                            <a:blip r:embed="rId62"/>
+                            <a:srcRect l="12280" r="21997" b="7093"/>
+                            <a:stretch/>
+                          </pic:blipFill>
+                          <pic:spPr>
+                            <a:xfrm>
+                              <a:off x="0" y="23271"/>
+                              <a:ext cx="4381501" cy="3822443"/>
+                            </a:xfrm>
+                            <a:prstGeom prst="rect">
+                              <a:avLst/>
+                            </a:prstGeom>
+                          </pic:spPr>
+                        </pic:pic>
+                        <pic:pic xmlns:pic="http://schemas.openxmlformats.org/drawingml/2006/picture">
+                          <pic:nvPicPr>
+                            <pic:cNvPr id="88" name="Picture 88">
+                              <a:extLst/>
+                            </pic:cNvPr>
+                            <pic:cNvPicPr>
+                              <a:picLocks noChangeAspect="1"/>
+                            </pic:cNvPicPr>
+                          </pic:nvPicPr>
+                          <pic:blipFill rotWithShape="1">
+                            <a:blip r:embed="rId62"/>
+                            <a:srcRect l="90386" t="20984" r="89" b="7093"/>
+                            <a:stretch/>
+                          </pic:blipFill>
+                          <pic:spPr>
+                            <a:xfrm>
+                              <a:off x="3746501" y="886615"/>
+                              <a:ext cx="635000" cy="2959099"/>
+                            </a:xfrm>
+                            <a:prstGeom prst="rect">
+                              <a:avLst/>
+                            </a:prstGeom>
+                          </pic:spPr>
+                        </pic:pic>
+                      </wpg:grpSp>
+                      <wpg:grpSp>
+                        <wpg:cNvPr id="89" name="Group 89">
+                          <a:extLst/>
+                        </wpg:cNvPr>
+                        <wpg:cNvGrpSpPr/>
+                        <wpg:grpSpPr>
+                          <a:xfrm>
+                            <a:off x="4669474" y="0"/>
+                            <a:ext cx="4131625" cy="3960013"/>
+                            <a:chOff x="4669474" y="0"/>
+                            <a:chExt cx="3911598" cy="3836549"/>
+                          </a:xfrm>
+                        </wpg:grpSpPr>
+                        <wpg:grpSp>
+                          <wpg:cNvPr id="90" name="Group 90">
+                            <a:extLst/>
+                          </wpg:cNvPr>
+                          <wpg:cNvGrpSpPr/>
+                          <wpg:grpSpPr>
+                            <a:xfrm>
+                              <a:off x="4669474" y="0"/>
+                              <a:ext cx="3755291" cy="3836549"/>
+                              <a:chOff x="4669474" y="0"/>
+                              <a:chExt cx="3755291" cy="3836549"/>
+                            </a:xfrm>
+                          </wpg:grpSpPr>
+                          <pic:pic xmlns:pic="http://schemas.openxmlformats.org/drawingml/2006/picture">
+                            <pic:nvPicPr>
+                              <pic:cNvPr id="91" name="Picture 91">
+                                <a:extLst/>
+                              </pic:cNvPr>
+                              <pic:cNvPicPr>
+                                <a:picLocks noChangeAspect="1"/>
+                              </pic:cNvPicPr>
+                            </pic:nvPicPr>
+                            <pic:blipFill rotWithShape="1">
+                              <a:blip r:embed="rId63"/>
+                              <a:srcRect l="17996" r="28283" b="93524"/>
+                              <a:stretch/>
+                            </pic:blipFill>
+                            <pic:spPr>
+                              <a:xfrm>
+                                <a:off x="4843365" y="0"/>
+                                <a:ext cx="3581400" cy="266443"/>
+                              </a:xfrm>
+                              <a:prstGeom prst="rect">
+                                <a:avLst/>
+                              </a:prstGeom>
+                            </pic:spPr>
+                          </pic:pic>
+                          <pic:pic xmlns:pic="http://schemas.openxmlformats.org/drawingml/2006/picture">
+                            <pic:nvPicPr>
+                              <pic:cNvPr id="92" name="Picture 92">
+                                <a:extLst/>
+                              </pic:cNvPr>
+                              <pic:cNvPicPr>
+                                <a:picLocks noChangeAspect="1"/>
+                              </pic:cNvPicPr>
+                            </pic:nvPicPr>
+                            <pic:blipFill rotWithShape="1">
+                              <a:blip r:embed="rId63"/>
+                              <a:srcRect l="30950" t="6476" r="40094" b="43209"/>
+                              <a:stretch/>
+                            </pic:blipFill>
+                            <pic:spPr>
+                              <a:xfrm>
+                                <a:off x="4669474" y="322827"/>
+                                <a:ext cx="3276598" cy="3513722"/>
+                              </a:xfrm>
+                              <a:prstGeom prst="rect">
+                                <a:avLst/>
+                              </a:prstGeom>
+                            </pic:spPr>
+                          </pic:pic>
+                        </wpg:grpSp>
+                        <pic:pic xmlns:pic="http://schemas.openxmlformats.org/drawingml/2006/picture">
+                          <pic:nvPicPr>
+                            <pic:cNvPr id="93" name="Picture 93">
+                              <a:extLst/>
+                            </pic:cNvPr>
+                            <pic:cNvPicPr>
+                              <a:picLocks noChangeAspect="1"/>
+                            </pic:cNvPicPr>
+                          </pic:nvPicPr>
+                          <pic:blipFill rotWithShape="1">
+                            <a:blip r:embed="rId63"/>
+                            <a:srcRect l="90475" t="14597" b="17008"/>
+                            <a:stretch/>
+                          </pic:blipFill>
+                          <pic:spPr>
+                            <a:xfrm>
+                              <a:off x="7946072" y="591932"/>
+                              <a:ext cx="635000" cy="2813978"/>
+                            </a:xfrm>
+                            <a:prstGeom prst="rect">
+                              <a:avLst/>
+                            </a:prstGeom>
+                          </pic:spPr>
+                        </pic:pic>
+                      </wpg:grpSp>
+                    </wpg:wgp>
+                  </a:graphicData>
+                </a:graphic>
+              </wp:inline>
+            </w:drawing>
+          </mc:Choice>
+          <mc:Fallback>
+            <w:pict>
+              <v:group w14:anchorId="3AE9169B" id="Group 26" o:spid="_x0000_s1026" style="width:5in;height:162pt;mso-position-horizontal-relative:char;mso-position-vertical-relative:line" coordsize="88010,39600" o:gfxdata="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">
+                <v:group id="Group 86" o:spid="_x0000_s1027" style="position:absolute;top:232;width:43815;height:38225" coordorigin=",232" coordsize="43815,38224" o:gfxdata="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">
+                  <v:shape id="Picture 87" o:spid="_x0000_s1028" type="#_x0000_t75" style="position:absolute;top:232;width:43815;height:38225;visibility:visible;mso-wrap-style:square" o:gfxdata="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">
+                    <v:imagedata r:id="rId64" o:title="" cropbottom="4648f" cropleft="8048f" cropright="14416f"/>
+                  </v:shape>
+                  <v:shape id="Picture 88" o:spid="_x0000_s1029" type="#_x0000_t75" style="position:absolute;left:37465;top:8866;width:6350;height:29591;visibility:visible;mso-wrap-style:square" o:gfxdata="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">
+                    <v:imagedata r:id="rId64" o:title="" croptop="13752f" cropbottom="4648f" cropleft="59235f" cropright="58f"/>
+                  </v:shape>
+                </v:group>
+                <v:group id="Group 89" o:spid="_x0000_s1030" style="position:absolute;left:46694;width:41316;height:39600" coordorigin="46694" coordsize="39115,38365" o:gfxdata="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">
+                  <v:group id="Group 90" o:spid="_x0000_s1031" style="position:absolute;left:46694;width:37553;height:38365" coordorigin="46694" coordsize="37552,38365" o:gfxdata="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">
+                    <v:shape id="Picture 91" o:spid="_x0000_s1032" type="#_x0000_t75" style="position:absolute;left:48433;width:35814;height:2664;visibility:visible;mso-wrap-style:square" o:gfxdata="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">
+                      <v:imagedata r:id="rId65" o:title="" cropbottom="61292f" cropleft="11794f" cropright="18536f"/>
+                    </v:shape>
+                    <v:shape id="Picture 92" o:spid="_x0000_s1033" type="#_x0000_t75" style="position:absolute;left:46694;top:3228;width:32766;height:35137;visibility:visible;mso-wrap-style:square" o:gfxdata="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">
+                      <v:imagedata r:id="rId65" o:title="" croptop="4244f" cropbottom="28317f" cropleft="20283f" cropright="26276f"/>
+                    </v:shape>
+                  </v:group>
+                  <v:shape id="Picture 93" o:spid="_x0000_s1034" type="#_x0000_t75" style="position:absolute;left:79460;top:5919;width:6350;height:28140;visibility:visible;mso-wrap-style:square" o:gfxdata="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">
+                    <v:imagedata r:id="rId65" o:title="" croptop="9566f" cropbottom="11146f" cropleft="59294f"/>
+                  </v:shape>
+                </v:group>
+                <w10:anchorlock/>
+              </v:group>
+            </w:pict>
+          </mc:Fallback>
+        </mc:AlternateContent>
       </w:r>
     </w:p>
     <w:sectPr>
@@ -10587,7 +12161,7 @@
 </file>
 
 <file path=customXml/itemProps1.xml><?xml version="1.0" encoding="utf-8"?>
-<ds:datastoreItem xmlns:ds="http://schemas.openxmlformats.org/officeDocument/2006/customXml" ds:itemID="{26F48BEA-1EA0-421E-AD7A-F73215ABE90D}">
+<ds:datastoreItem xmlns:ds="http://schemas.openxmlformats.org/officeDocument/2006/customXml" ds:itemID="{845A2232-A32A-490F-AAA7-65408B4B83C9}">
   <ds:schemaRefs>
     <ds:schemaRef ds:uri="http://schemas.openxmlformats.org/officeDocument/2006/bibliography"/>
   </ds:schemaRefs>

</xml_diff>

<commit_message>
Adding finalized thesis, final models, updating code to be cleaner, adding additional papers to lit review and adding presentation materials and figures.
</commit_message>
<xml_diff>
--- a/Writing/Kitchell_Formatted_Senior_Thesis_Draft.docx
+++ b/Writing/Kitchell_Formatted_Senior_Thesis_Draft.docx
@@ -58,9 +58,17 @@
         <w:ind w:firstLine="0"/>
         <w:jc w:val="center"/>
         <w:rPr>
-          <w:sz w:val="20"/>
-        </w:rPr>
-      </w:pPr>
+          <w:sz w:val="28"/>
+          <w:szCs w:val="28"/>
+        </w:rPr>
+      </w:pPr>
+      <w:r>
+        <w:rPr>
+          <w:sz w:val="28"/>
+          <w:szCs w:val="28"/>
+        </w:rPr>
+        <w:t>Claremont McKenna College</w:t>
+      </w:r>
     </w:p>
     <w:p>
       <w:pPr>
@@ -68,17 +76,9 @@
         <w:ind w:firstLine="0"/>
         <w:jc w:val="center"/>
         <w:rPr>
-          <w:sz w:val="28"/>
-          <w:szCs w:val="28"/>
-        </w:rPr>
-      </w:pPr>
-      <w:r>
-        <w:rPr>
-          <w:sz w:val="28"/>
-          <w:szCs w:val="28"/>
-        </w:rPr>
-        <w:t>Claremont McKenna College</w:t>
-      </w:r>
+          <w:sz w:val="20"/>
+        </w:rPr>
+      </w:pPr>
     </w:p>
     <w:p>
       <w:pPr>
@@ -126,17 +126,9 @@
         <w:ind w:firstLine="0"/>
         <w:jc w:val="center"/>
         <w:rPr>
-          <w:sz w:val="36"/>
-          <w:szCs w:val="36"/>
-        </w:rPr>
-      </w:pPr>
-      <w:r>
-        <w:rPr>
-          <w:sz w:val="36"/>
-          <w:szCs w:val="36"/>
-        </w:rPr>
-        <w:t>High Frequency Gentrification Prediction Using Airbnb Data</w:t>
-      </w:r>
+          <w:sz w:val="20"/>
+        </w:rPr>
+      </w:pPr>
     </w:p>
     <w:p>
       <w:pPr>
@@ -184,9 +176,17 @@
         <w:ind w:firstLine="0"/>
         <w:jc w:val="center"/>
         <w:rPr>
-          <w:sz w:val="20"/>
-        </w:rPr>
-      </w:pPr>
+          <w:sz w:val="36"/>
+          <w:szCs w:val="36"/>
+        </w:rPr>
+      </w:pPr>
+      <w:r>
+        <w:rPr>
+          <w:sz w:val="36"/>
+          <w:szCs w:val="36"/>
+        </w:rPr>
+        <w:t>High Frequency Gentrification Prediction Using Airbnb Data</w:t>
+      </w:r>
     </w:p>
     <w:p>
       <w:pPr>
@@ -466,7 +466,13 @@
         </w:rPr>
       </w:pPr>
       <w:r>
-        <w:t>December 6, 2021</w:t>
+        <w:t xml:space="preserve">December </w:t>
+      </w:r>
+      <w:r>
+        <w:t>7</w:t>
+      </w:r>
+      <w:r>
+        <w:t>, 2021</w:t>
       </w:r>
       <w:r>
         <w:rPr>
@@ -569,7 +575,13 @@
         <w:t xml:space="preserve">from Jan 2014 to Dec 2019 </w:t>
       </w:r>
       <w:r>
-        <w:t>across 28 US cities</w:t>
+        <w:t xml:space="preserve">across </w:t>
+      </w:r>
+      <w:r>
+        <w:t>17</w:t>
+      </w:r>
+      <w:r>
+        <w:t xml:space="preserve"> US cities</w:t>
       </w:r>
       <w:r>
         <w:t xml:space="preserve">, we find guest </w:t>
@@ -590,19 +602,19 @@
         <w:t xml:space="preserve"> across multiple specifications</w:t>
       </w:r>
       <w:r>
-        <w:t>. We then</w:t>
-      </w:r>
-      <w:r>
-        <w:t xml:space="preserve"> propose</w:t>
-      </w:r>
-      <w:r>
-        <w:t xml:space="preserve"> a set of city specific random forest models </w:t>
-      </w:r>
-      <w:r>
-        <w:t>which</w:t>
-      </w:r>
-      <w:r>
-        <w:t xml:space="preserve"> use review data collected between Jan 2020 and Oct 2021 to forecast current gentrification rates. These models are </w:t>
+        <w:t>.</w:t>
+      </w:r>
+      <w:r>
+        <w:t xml:space="preserve"> Using our trained model, w</w:t>
+      </w:r>
+      <w:r>
+        <w:t>e</w:t>
+      </w:r>
+      <w:r>
+        <w:t xml:space="preserve"> predict and map current gentrification rates ahead of official statistics. </w:t>
+      </w:r>
+      <w:r>
+        <w:t xml:space="preserve">These models are </w:t>
       </w:r>
       <w:r>
         <w:t>provided freely to enable rapid policy response and further research.</w:t>
@@ -655,7 +667,13 @@
       </w:r>
       <w:r>
         <w:lastRenderedPageBreak/>
-        <w:t>combination of passive market factors, namely increased rents, and active displacement mechanisms such as planned dilapidation, eviction, and reinvestment cycles. This displacement of vulnerable populations is the principal concern of activists and is central</w:t>
+        <w:t xml:space="preserve">combination of passive market factors, namely increased rents, and active displacement mechanisms such as planned dilapidation, eviction, and reinvestment cycles. This displacement of vulnerable populations is the principal concern of </w:t>
+      </w:r>
+      <w:r>
+        <w:t xml:space="preserve">housing </w:t>
+      </w:r>
+      <w:r>
+        <w:t>activists and is central</w:t>
       </w:r>
       <w:r>
         <w:t xml:space="preserve"> to</w:t>
@@ -664,7 +682,13 @@
         <w:t xml:space="preserve"> gentrification’s contentiousness. Unfortunately, </w:t>
       </w:r>
       <w:r>
-        <w:t xml:space="preserve">the demographic and cultural pillars of gentrification </w:t>
+        <w:t xml:space="preserve">the demographic and cultural </w:t>
+      </w:r>
+      <w:r>
+        <w:t>aspects</w:t>
+      </w:r>
+      <w:r>
+        <w:t xml:space="preserve"> of gentrification </w:t>
       </w:r>
       <w:r>
         <w:t xml:space="preserve">have characteristics which make quantifying their change difficult, and which consequently limits scholarship and effective policy intervention. </w:t>
@@ -684,13 +708,16 @@
         <w:t xml:space="preserve"> (ACS)</w:t>
       </w:r>
       <w:r>
-        <w:t>. This lag mea</w:t>
-      </w:r>
-      <w:r>
-        <w:t>ns</w:t>
-      </w:r>
-      <w:r>
-        <w:t xml:space="preserve"> research must be conducted on sparse time series, limiting the research's power</w:t>
+        <w:t>.</w:t>
+      </w:r>
+      <w:r>
+        <w:t xml:space="preserve"> As a result, r</w:t>
+      </w:r>
+      <w:r>
+        <w:t xml:space="preserve">esearch must be conducted on sparse time series, limiting the </w:t>
+      </w:r>
+      <w:r>
+        <w:t>empirical power of results</w:t>
       </w:r>
       <w:r>
         <w:t>. O</w:t>
@@ -702,7 +729,31 @@
         <w:t>,</w:t>
       </w:r>
       <w:r>
-        <w:t xml:space="preserve"> the lag makes early identification of gentrification difficult, and dynamic monitoring impossible. The final pillar of change is also the most difficult to quantify. While the arrival of craft coffee shops, whole foods, and street art may be easily visible signs of cultural change for residents of a gentrifying neighborhood, this local knowledge does not get translated into traditional data sets. However, new data sources may solve some of these challenges.</w:t>
+        <w:t xml:space="preserve"> the lag makes early identification of gentrification difficult, and dynamic monitoring impossible. </w:t>
+      </w:r>
+      <w:r>
+        <w:t>Traditional data sources also struggle to capture the cultural elements of gentrification.</w:t>
+      </w:r>
+      <w:r>
+        <w:t xml:space="preserve"> While the arrival of craft coffee shops, </w:t>
+      </w:r>
+      <w:r>
+        <w:t>W</w:t>
+      </w:r>
+      <w:r>
+        <w:t xml:space="preserve">hole </w:t>
+      </w:r>
+      <w:r>
+        <w:t>F</w:t>
+      </w:r>
+      <w:r>
+        <w:t xml:space="preserve">oods, and street art may be easily visible signs of cultural change for residents of a gentrifying neighborhood, this local knowledge does not get translated into </w:t>
+      </w:r>
+      <w:r>
+        <w:t xml:space="preserve">standard </w:t>
+      </w:r>
+      <w:r>
+        <w:t>data sets. However, new data sources may solve some of these challenges.</w:t>
       </w:r>
     </w:p>
     <w:p>
@@ -727,7 +778,7 @@
         <w:t>, Kim, and Luca 2018; Jain 2021)</w:t>
       </w:r>
       <w:r>
-        <w:t xml:space="preserve">. These data also supplement traditional metrics with novel features, such as user reviews and textual descriptions. These features represent an exciting frontier in gentrification research and may enable a better understanding of neighborhoods and their residents. </w:t>
+        <w:t xml:space="preserve">. These data supplement traditional metrics with novel features, such as user reviews and textual descriptions. These features represent an exciting frontier in gentrification research and may enable a better understanding of neighborhoods and their residents. </w:t>
       </w:r>
     </w:p>
     <w:p>
@@ -747,7 +798,19 @@
         <w:t>3.8</w:t>
       </w:r>
       <w:r>
-        <w:t xml:space="preserve"> million text reviews from Airbnb listings in 28 U.S. cities to infer neighborhood characteristics </w:t>
+        <w:t xml:space="preserve"> million text reviews from Airbnb listings in </w:t>
+      </w:r>
+      <w:r>
+        <w:t>17</w:t>
+      </w:r>
+      <w:r>
+        <w:t xml:space="preserve"> U.S. cities to </w:t>
+      </w:r>
+      <w:r>
+        <w:t>learn</w:t>
+      </w:r>
+      <w:r>
+        <w:t xml:space="preserve"> neighborhood characteristics </w:t>
       </w:r>
       <w:r>
         <w:t xml:space="preserve">and </w:t>
@@ -756,7 +819,13 @@
         <w:t>estimate historical gentr</w:t>
       </w:r>
       <w:r>
-        <w:t xml:space="preserve">ification. Our analysis is organized into 7 parts. Section </w:t>
+        <w:t xml:space="preserve">ification. Our analysis is organized into </w:t>
+      </w:r>
+      <w:r>
+        <w:t>five</w:t>
+      </w:r>
+      <w:r>
+        <w:t xml:space="preserve"> parts. Section </w:t>
       </w:r>
       <w:r>
         <w:t>I</w:t>
@@ -817,16 +886,19 @@
         <w:t xml:space="preserve"> </w:t>
       </w:r>
       <w:r>
-        <w:t xml:space="preserve">proposes three estimation models, </w:t>
-      </w:r>
-      <w:r>
-        <w:t xml:space="preserve">introduces </w:t>
-      </w:r>
-      <w:r>
-        <w:t xml:space="preserve">the </w:t>
-      </w:r>
-      <w:r>
-        <w:t>parameter selection process</w:t>
+        <w:t>proposes three estimation models</w:t>
+      </w:r>
+      <w:r>
+        <w:t xml:space="preserve"> </w:t>
+      </w:r>
+      <w:r>
+        <w:t>to investigate the explanatory power of our Airbnb data</w:t>
+      </w:r>
+      <w:r>
+        <w:t xml:space="preserve">, </w:t>
+      </w:r>
+      <w:r>
+        <w:t>summarizes our model tuning process</w:t>
       </w:r>
       <w:r>
         <w:t>, and presents their final specifications</w:t>
@@ -881,7 +953,13 @@
     </w:p>
     <w:p>
       <w:r>
-        <w:t xml:space="preserve"> The data challenges introduced in the previous section have hindered gentrification research, but a robust literature still exists, particularly when it comes to identifying areas that are ripe for gentrification. The term gentrification originates from the migration of London “gentry” into lower-income neighborhoods in the 1950s and 1960s (Glass 1964). Since the term’s coining, researchers have developed progressively more complicated methods of identifying gentrification, and considerable variation still exists in its operationalization. </w:t>
+        <w:t xml:space="preserve"> The data challenges introduced in the previous section have hindered gentrification research, but a robust literature still exists, particularly when it comes to identifying areas </w:t>
+      </w:r>
+      <w:r>
+        <w:t>susceptible to gentrification</w:t>
+      </w:r>
+      <w:r>
+        <w:t xml:space="preserve">. The term gentrification originates from the migration of London “gentry” into lower-income neighborhoods in the 1950s and 1960s (Glass 1964). Since the term’s coining, researchers have developed progressively more complicated methods of identifying gentrification, and considerable variation still exists in its operationalization. </w:t>
       </w:r>
       <w:r>
         <w:t>Upon</w:t>
@@ -1016,22 +1094,11 @@
         <w:lastRenderedPageBreak/>
         <w:t>namely income and educational attainment, some racial trends are implicitly included in our modeling.</w:t>
       </w:r>
-    </w:p>
-    <w:p>
-      <w:r>
-        <w:t xml:space="preserve">These variables generally describe </w:t>
-      </w:r>
-      <w:r>
-        <w:t>the residents of a neighborhood</w:t>
-      </w:r>
-      <w:r>
-        <w:t xml:space="preserve">, </w:t>
-      </w:r>
-      <w:r>
-        <w:t>but</w:t>
-      </w:r>
-      <w:r>
-        <w:t xml:space="preserve"> significant changes in demographics may also signal a shift in the cultural character of a neighborhood. Although neighborhood demographic changes are necessary to establish gentrification, they are not sufficient on their own.</w:t>
+      <w:r>
+        <w:t xml:space="preserve"> These</w:t>
+      </w:r>
+      <w:r>
+        <w:t xml:space="preserve"> neighborhood demographic changes are necessary to establish gentrification, they are not sufficient on their own.</w:t>
       </w:r>
     </w:p>
     <w:p>
@@ -1107,7 +1174,13 @@
         <w:t xml:space="preserve">neighborhood change is considered to be </w:t>
       </w:r>
       <w:r>
-        <w:t xml:space="preserve">gentrification. The origin of this disinvestment also informs our identification of such communities. </w:t>
+        <w:t xml:space="preserve">gentrification. </w:t>
+      </w:r>
+      <w:r>
+        <w:t>To identify these disinvested communities, we turn to 3 recent studies.</w:t>
+      </w:r>
+      <w:r>
+        <w:t xml:space="preserve"> </w:t>
       </w:r>
     </w:p>
     <w:p>
@@ -1165,15 +1238,165 @@
         <w:t xml:space="preserve"> which</w:t>
       </w:r>
       <w:r>
-        <w:t xml:space="preserve"> uses Airbnb data from Los Angeles, New York, and London to predict neighborhood change. In their modeling, Jain et al. focus on methods to map review sentiment and word frequency into low dimensional space. In doing so, the </w:t>
-      </w:r>
-      <w:r>
-        <w:t>variation in reviews is reduced and the interpretations of variable significance is obfuscated. They find that Airbnb data can help predict gentrification, but due to this dimensionality reduction and small sample of cities, do not find strong results for the impact of user reviews.</w:t>
-      </w:r>
-    </w:p>
-    <w:p>
-      <w:r>
-        <w:t>Building upon this, we aim to strengthen the understanding between information captured in user reviews and neighborhood gentrification through machine learning models which are more readily interpretable. The specification of our data and these models is discussed below.</w:t>
+        <w:t xml:space="preserve"> uses Airbnb data from Los Angeles, New York, and London to predict neighborhood change</w:t>
+      </w:r>
+      <w:r>
+        <w:t xml:space="preserve"> at the zip code level</w:t>
+      </w:r>
+      <w:r>
+        <w:t xml:space="preserve">. In their modeling, Jain et al. focus on methods to map review sentiment and word frequency into low dimensional space. In doing so, the </w:t>
+      </w:r>
+      <w:r>
+        <w:t>variation in reviews is reduced and the interpretations of variable significance is obfuscated. They find that Airbnb data can help predict gentrification, but due to this dimensionality reduction and small sample of cities, do not find strong results for the impact of user review</w:t>
+      </w:r>
+      <w:r>
+        <w:t xml:space="preserve"> content</w:t>
+      </w:r>
+      <w:r>
+        <w:t>.</w:t>
+      </w:r>
+      <w:r>
+        <w:t xml:space="preserve"> Rather, the most significant features in their analysis were two measures of Airbnb density: the number of listings and number of reviews in a neighborhood.</w:t>
+      </w:r>
+    </w:p>
+    <w:p>
+      <w:r>
+        <w:t>Building upon this, we aim to</w:t>
+      </w:r>
+      <w:r>
+        <w:t xml:space="preserve"> </w:t>
+      </w:r>
+      <w:r>
+        <w:t>strengthen the understanding between information captured in user reviews and neighborhood gentrification through machine learning models which are more readily interpretable.</w:t>
+      </w:r>
+      <w:r>
+        <w:t xml:space="preserve"> By sampling a larger </w:t>
+      </w:r>
+      <w:r>
+        <w:t xml:space="preserve">number of cities and using Census tracts as our </w:t>
+      </w:r>
+      <w:r>
+        <w:t xml:space="preserve">level of analysis, we model gentrification across significantly more observations </w:t>
+      </w:r>
+      <m:oMath>
+        <m:r>
+          <w:rPr>
+            <w:rFonts w:ascii="Cambria Math" w:hAnsi="Cambria Math"/>
+          </w:rPr>
+          <m:t>(</m:t>
+        </m:r>
+        <m:sSub>
+          <m:sSubPr>
+            <m:ctrlPr>
+              <w:rPr>
+                <w:rFonts w:ascii="Cambria Math" w:hAnsi="Cambria Math"/>
+                <w:i/>
+              </w:rPr>
+            </m:ctrlPr>
+          </m:sSubPr>
+          <m:e>
+            <m:r>
+              <w:rPr>
+                <w:rFonts w:ascii="Cambria Math" w:hAnsi="Cambria Math"/>
+              </w:rPr>
+              <m:t>n</m:t>
+            </m:r>
+          </m:e>
+          <m:sub>
+            <m:r>
+              <w:rPr>
+                <w:rFonts w:ascii="Cambria Math" w:hAnsi="Cambria Math"/>
+              </w:rPr>
+              <m:t>Jain</m:t>
+            </m:r>
+          </m:sub>
+        </m:sSub>
+        <m:r>
+          <w:rPr>
+            <w:rFonts w:ascii="Cambria Math" w:hAnsi="Cambria Math"/>
+          </w:rPr>
+          <m:t xml:space="preserve">=323 ,  </m:t>
+        </m:r>
+        <m:sSub>
+          <m:sSubPr>
+            <m:ctrlPr>
+              <w:rPr>
+                <w:rFonts w:ascii="Cambria Math" w:hAnsi="Cambria Math"/>
+                <w:i/>
+              </w:rPr>
+            </m:ctrlPr>
+          </m:sSubPr>
+          <m:e>
+            <m:r>
+              <w:rPr>
+                <w:rFonts w:ascii="Cambria Math" w:hAnsi="Cambria Math"/>
+              </w:rPr>
+              <m:t>n</m:t>
+            </m:r>
+          </m:e>
+          <m:sub>
+            <m:r>
+              <w:rPr>
+                <w:rFonts w:ascii="Cambria Math" w:hAnsi="Cambria Math"/>
+              </w:rPr>
+              <m:t>Kitchell</m:t>
+            </m:r>
+          </m:sub>
+        </m:sSub>
+        <m:r>
+          <w:rPr>
+            <w:rFonts w:ascii="Cambria Math" w:hAnsi="Cambria Math"/>
+          </w:rPr>
+          <m:t>=3,</m:t>
+        </m:r>
+        <m:r>
+          <w:rPr>
+            <w:rFonts w:ascii="Cambria Math" w:hAnsi="Cambria Math"/>
+          </w:rPr>
+          <m:t>129</m:t>
+        </m:r>
+        <m:r>
+          <w:rPr>
+            <w:rFonts w:ascii="Cambria Math" w:hAnsi="Cambria Math"/>
+          </w:rPr>
+          <m:t>)</m:t>
+        </m:r>
+      </m:oMath>
+      <w:r>
+        <w:t>, particularly</w:t>
+      </w:r>
+      <w:r>
+        <w:t xml:space="preserve"> when restricting Jain to </w:t>
+      </w:r>
+      <w:r>
+        <w:t>US</w:t>
+      </w:r>
+      <w:r>
+        <w:t xml:space="preserve"> observations.</w:t>
+      </w:r>
+      <w:r>
+        <w:rPr>
+          <w:rStyle w:val="FootnoteReference"/>
+        </w:rPr>
+        <w:footnoteReference w:id="2"/>
+      </w:r>
+      <w:r>
+        <w:t xml:space="preserve"> In doing so, </w:t>
+      </w:r>
+      <w:r>
+        <w:t>we contribute a broader understanding of US gentrification trends</w:t>
+      </w:r>
+      <w:r>
+        <w:t xml:space="preserve"> with robust results. Using these results, we extend </w:t>
+      </w:r>
+      <w:r>
+        <w:t xml:space="preserve">the literature by mapping our </w:t>
+      </w:r>
+      <w:r>
+        <w:t xml:space="preserve">predicted </w:t>
+      </w:r>
+      <w:r>
+        <w:t xml:space="preserve">gentrification changes from the January 2020 to October 2021. </w:t>
       </w:r>
     </w:p>
     <w:p>
@@ -1263,10 +1486,7 @@
         <w:t xml:space="preserve"> </w:t>
       </w:r>
       <w:r>
-        <w:t>Walsh, and White 2008</w:t>
-      </w:r>
-      <w:r>
-        <w:t>;</w:t>
+        <w:t>Walsh, and White 2008;</w:t>
       </w:r>
       <w:r>
         <w:t xml:space="preserve"> Freeman 2008</w:t>
@@ -2817,34 +3037,31 @@
         <w:t>To conduct our analysis, we collect data for the complete set of Airbnb listings and reviews for</w:t>
       </w:r>
       <w:r>
-        <w:t xml:space="preserve"> 28 US cities</w:t>
+        <w:t xml:space="preserve"> </w:t>
+      </w:r>
+      <w:r>
+        <w:t>17</w:t>
+      </w:r>
+      <w:r>
+        <w:t xml:space="preserve"> US cities</w:t>
       </w:r>
       <w:r>
         <w:rPr>
           <w:rStyle w:val="FootnoteReference"/>
         </w:rPr>
-        <w:footnoteReference w:id="2"/>
+        <w:footnoteReference w:id="3"/>
       </w:r>
       <w:r>
         <w:t xml:space="preserve">. These data include 5.95 million reviews spread across 141,000 listings. </w:t>
       </w:r>
       <w:r>
-        <w:t xml:space="preserve">Using the latitudes and longitudes of listings, </w:t>
-      </w:r>
-      <w:r>
-        <w:t>we geocode each listing inside of censu</w:t>
-      </w:r>
-      <w:r>
-        <w:t>s tracts</w:t>
+        <w:t>Using the latitudes and longitudes of listings, we geocode each listing inside of census tracts</w:t>
       </w:r>
       <w:r>
         <w:t xml:space="preserve"> </w:t>
       </w:r>
       <w:r>
-        <w:t>which are contained within MSAs</w:t>
-      </w:r>
-      <w:r>
-        <w:t>.</w:t>
+        <w:t>which are contained within MSAs.</w:t>
       </w:r>
       <w:r>
         <w:rPr>
@@ -2856,7 +3073,7 @@
         <w:rPr>
           <w:rStyle w:val="FootnoteReference"/>
         </w:rPr>
-        <w:footnoteReference w:id="3"/>
+        <w:footnoteReference w:id="4"/>
       </w:r>
       <w:r>
         <w:t xml:space="preserve"> </w:t>
@@ -2865,7 +3082,7 @@
         <w:rPr>
           <w:rStyle w:val="FootnoteReference"/>
         </w:rPr>
-        <w:footnoteReference w:id="4"/>
+        <w:footnoteReference w:id="5"/>
       </w:r>
       <w:r>
         <w:t xml:space="preserve"> </w:t>
@@ -2917,7 +3134,7 @@
         <w:rPr>
           <w:rStyle w:val="FootnoteReference"/>
         </w:rPr>
-        <w:footnoteReference w:id="5"/>
+        <w:footnoteReference w:id="6"/>
       </w:r>
       <w:r>
         <w:t xml:space="preserve"> at the tract level in our final specification</w:t>
@@ -2992,7 +3209,7 @@
         <w:rPr>
           <w:rStyle w:val="FootnoteReference"/>
         </w:rPr>
-        <w:footnoteReference w:id="6"/>
+        <w:footnoteReference w:id="7"/>
       </w:r>
       <w:r>
         <w:t xml:space="preserve"> This leaves us with </w:t>
@@ -3124,7 +3341,11 @@
         <w:t>Distribution of Feature Density for Varying Sparsities</w:t>
       </w:r>
     </w:p>
-    <w:p/>
+    <w:p>
+      <w:pPr>
+        <w:ind w:firstLine="0"/>
+      </w:pPr>
+    </w:p>
     <w:p>
       <w:pPr>
         <w:pStyle w:val="TableTitle"/>
@@ -4118,10 +4339,37 @@
         <w:t>129 for all variables</w:t>
       </w:r>
       <w:r>
-        <w:t xml:space="preserve">; </w:t>
+        <w:t>.</w:t>
+      </w:r>
+      <w:r>
+        <w:t xml:space="preserve"> </w:t>
       </w:r>
       <w:r>
         <w:t>34,387 listings are aggregated to create the Airbnb features.</w:t>
+      </w:r>
+      <w:r>
+        <w:t xml:space="preserve"> Summary statistics of tract demographic data not provided due to normalization technique; </w:t>
+      </w:r>
+      <w:r>
+        <w:t>all demographic variables range from 0</w:t>
+      </w:r>
+      <w:r>
+        <w:rPr>
+          <w:vertAlign w:val="superscript"/>
+        </w:rPr>
+        <w:t>th</w:t>
+      </w:r>
+      <w:r>
+        <w:t xml:space="preserve"> percentile to 100</w:t>
+      </w:r>
+      <w:r>
+        <w:rPr>
+          <w:vertAlign w:val="superscript"/>
+        </w:rPr>
+        <w:t>th</w:t>
+      </w:r>
+      <w:r>
+        <w:t xml:space="preserve"> percentile before excluding gentrifiable tracts.</w:t>
       </w:r>
     </w:p>
     <w:p>
@@ -4579,7 +4827,13 @@
     <w:p/>
     <w:p>
       <w:r>
-        <w:t>For the first model we consider two mappings of text features to importance levels. The first, Bag of Words, counts the number of times each stem word is used in a tract’s reviews and that raw number of occurrences is fed into the random forest. The second, Term Frequency Inverse Document Frequency</w:t>
+        <w:t>For the first model we consider two mappings of text features to importance levels. The first, Bag of Words, counts the number of times each stem word is used in a tract’s reviews</w:t>
+      </w:r>
+      <w:r>
+        <w:t xml:space="preserve"> and feeds that </w:t>
+      </w:r>
+      <w:r>
+        <w:t>raw number of occurrences into the random forest. The second, Term Frequency Inverse Document Frequency</w:t>
       </w:r>
       <w:r>
         <w:t xml:space="preserve"> (TF IDF)</w:t>
@@ -4606,7 +4860,7 @@
     <w:p>
       <w:r>
         <w:lastRenderedPageBreak/>
-        <w:t xml:space="preserve">To determine the superior text mapping strategy, and ideal sparsity thresholds a total of 192 random forests were trained. Each mapping strategy was tested using a small model of 200 trees and a large model of 500 trees. At each sparsity, </w:t>
+        <w:t xml:space="preserve">To determine the superior text mapping strategy and ideal sparsity thresholds a total of 192 random forests were trained. Each mapping strategy was tested using a small model of 200 trees and a large model of 500 trees. At each sparsity, </w:t>
       </w:r>
       <w:r>
         <w:t>six</w:t>
@@ -4629,7 +4883,7 @@
         <w:rPr>
           <w:rStyle w:val="FootnoteReference"/>
         </w:rPr>
-        <w:footnoteReference w:id="7"/>
+        <w:footnoteReference w:id="8"/>
       </w:r>
       <w:r>
         <w:t xml:space="preserve"> </w:t>
@@ -4686,7 +4940,13 @@
         <w:t xml:space="preserve">No mapping strategy was consistently superior, </w:t>
       </w:r>
       <w:r>
-        <w:t xml:space="preserve">but the lowest error was achieved with the 90% sparsity 500 tree Bag of Words model. </w:t>
+        <w:t>but the lowest error was achieved with the 90% sparsity</w:t>
+      </w:r>
+      <w:r>
+        <w:t>,</w:t>
+      </w:r>
+      <w:r>
+        <w:t xml:space="preserve"> 500 tree Bag of Words model. </w:t>
       </w:r>
     </w:p>
     <w:p>
@@ -4835,23 +5095,35 @@
           <w:i/>
           <w:iCs/>
         </w:rPr>
-        <w:t xml:space="preserve"> models vary from 403 to 14,111</w:t>
-      </w:r>
-      <w:proofErr w:type="gramStart"/>
+        <w:t xml:space="preserve"> models var</w:t>
+      </w:r>
       <w:r>
         <w:rPr>
           <w:i/>
           <w:iCs/>
         </w:rPr>
-        <w:t xml:space="preserve">. </w:t>
-      </w:r>
-      <w:proofErr w:type="gramEnd"/>
+        <w:t>ies</w:t>
+      </w:r>
       <w:r>
         <w:rPr>
           <w:i/>
           <w:iCs/>
         </w:rPr>
-        <w:t xml:space="preserve">Each Data point represents the best model trained from 6 candidate models with varying levels of </w:t>
+        <w:t xml:space="preserve"> from 403 to 14,111. Each </w:t>
+      </w:r>
+      <w:r>
+        <w:rPr>
+          <w:i/>
+          <w:iCs/>
+        </w:rPr>
+        <w:t>d</w:t>
+      </w:r>
+      <w:r>
+        <w:rPr>
+          <w:i/>
+          <w:iCs/>
+        </w:rPr>
+        <w:t xml:space="preserve">ata point represents the best model trained from 6 candidate models with varying levels of </w:t>
       </w:r>
       <w:proofErr w:type="spellStart"/>
       <w:r>
@@ -5075,7 +5347,13 @@
       </w:r>
       <w:r>
         <w:lastRenderedPageBreak/>
-        <w:t xml:space="preserve">consistently outperformed our heretofore considered optimum. To find the true optimum we again iterated over </w:t>
+        <w:t>consistently outperformed our heretofore considered optimum. To find the true optimum</w:t>
+      </w:r>
+      <w:r>
+        <w:t>,</w:t>
+      </w:r>
+      <w:r>
+        <w:t xml:space="preserve"> we again iterated over </w:t>
       </w:r>
       <w:proofErr w:type="spellStart"/>
       <w:r>
@@ -5732,6 +6010,18 @@
     </w:p>
     <w:p>
       <w:pPr>
+        <w:pStyle w:val="Heading2"/>
+      </w:pPr>
+      <w:r>
+        <w:t xml:space="preserve">A. </w:t>
+      </w:r>
+      <w:r>
+        <w:t>Estimation</w:t>
+      </w:r>
+    </w:p>
+    <w:p/>
+    <w:p>
+      <w:pPr>
         <w:jc w:val="center"/>
       </w:pPr>
       <w:r>
@@ -5824,7 +6114,7 @@
           </mc:Choice>
           <mc:Fallback>
             <w:pict>
-              <v:group w14:anchorId="2902725E" id="Group 15" o:spid="_x0000_s1026" style="width:5in;height:145.5pt;mso-position-horizontal-relative:char;mso-position-vertical-relative:line" coordsize="33940,13716" o:gfxdata="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">
+              <v:group w14:anchorId="4E7CC4A0" id="Group 15" o:spid="_x0000_s1026" style="width:5in;height:145.5pt;mso-position-horizontal-relative:char;mso-position-vertical-relative:line" coordsize="33940,13716" o:gfxdata="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">
                 <v:shape id="Picture 16" o:spid="_x0000_s1027" type="#_x0000_t75" style="position:absolute;width:16970;height:13716;visibility:visible;mso-wrap-style:square" o:gfxdata="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">
                   <v:imagedata r:id="rId28" o:title="" cropright="15490f"/>
                 </v:shape>
@@ -6288,7 +6578,13 @@
         </m:sSup>
       </m:oMath>
       <w:r>
-        <w:t xml:space="preserve">of the population variables on their own was -11.39%, indicating that that predictions using just </w:t>
+        <w:t>of the population variables on their own was -11.39%, indicating that</w:t>
+      </w:r>
+      <w:r>
+        <w:t xml:space="preserve"> </w:t>
+      </w:r>
+      <w:r>
+        <w:t xml:space="preserve">predictions using just </w:t>
       </w:r>
       <w:r>
         <w:lastRenderedPageBreak/>
@@ -6569,6 +6865,9 @@
       <w:r>
         <w:t xml:space="preserve"> </w:t>
       </w:r>
+      <w:r>
+        <w:t>“</w:t>
+      </w:r>
       <w:proofErr w:type="spellStart"/>
       <w:r>
         <w:t>distanc</w:t>
@@ -6638,16 +6937,7 @@
         <w:t xml:space="preserve">” are also found to be significant across specifications. </w:t>
       </w:r>
       <w:r>
-        <w:t>These stems are</w:t>
-      </w:r>
-      <w:r>
-        <w:t xml:space="preserve"> consistently</w:t>
-      </w:r>
-      <w:r>
-        <w:t xml:space="preserve"> more informative than our structured location feature</w:t>
-      </w:r>
-      <w:r>
-        <w:t>, which ranks approximately 10</w:t>
+        <w:t>These stems are consistently more informative than our structured location feature, which ranks approximately 10</w:t>
       </w:r>
       <w:r>
         <w:rPr>
@@ -6699,7 +6989,13 @@
         <w:t xml:space="preserve"> phenomenon, but this demonstrates a strength of our methodology. Especially when trained on review data from individual MSAs, we can identify</w:t>
       </w:r>
       <w:r>
-        <w:t xml:space="preserve"> the importance of user perceptions of neighborhoods on gentrification. If </w:t>
+        <w:t xml:space="preserve"> the importance of </w:t>
+      </w:r>
+      <w:r>
+        <w:t xml:space="preserve">a reviewer’s </w:t>
+      </w:r>
+      <w:r>
+        <w:t xml:space="preserve">perceptions of neighborhoods on gentrification. If </w:t>
       </w:r>
       <w:r>
         <w:t>two neighborhoods</w:t>
@@ -6713,13 +7009,7 @@
       </w:r>
       <w:proofErr w:type="spellEnd"/>
       <w:r>
-        <w:t xml:space="preserve">, or potentially </w:t>
-      </w:r>
-      <w:r>
-        <w:t>intangible changes associated with gentrification</w:t>
-      </w:r>
-      <w:r>
-        <w:t>.</w:t>
+        <w:t>, or potentially intangible changes associated with gentrification.</w:t>
       </w:r>
     </w:p>
     <w:p>
@@ -6850,7 +7140,7 @@
           </mc:Choice>
           <mc:Fallback>
             <w:pict>
-              <v:group w14:anchorId="22EFB380" id="Group 7" o:spid="_x0000_s1026" style="width:5in;height:214.25pt;mso-position-horizontal-relative:char;mso-position-vertical-relative:line" coordsize="45720,27209" o:gfxdata="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">
+              <v:group w14:anchorId="61A9CEB6" id="Group 7" o:spid="_x0000_s1026" style="width:5in;height:214.25pt;mso-position-horizontal-relative:char;mso-position-vertical-relative:line" coordsize="45720,27209" o:gfxdata="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">
                 <v:shape id="Picture 14" o:spid="_x0000_s1027" type="#_x0000_t75" style="position:absolute;top:92;width:22860;height:13314;visibility:visible;mso-wrap-style:square" o:gfxdata="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">
                   <v:imagedata r:id="rId36" o:title="" croptop="5458f" cropbottom="3030f" cropleft="2539f" cropright="2547f"/>
                 </v:shape>
@@ -7031,173 +7321,522 @@
       </w:r>
     </w:p>
     <w:p>
-      <w:r>
-        <w:t xml:space="preserve">In investigating the predictive power of Airbnb </w:t>
+      <w:pPr>
+        <w:pStyle w:val="Heading2"/>
+      </w:pPr>
+      <w:r>
+        <w:t>B. Prediction</w:t>
+      </w:r>
+    </w:p>
+    <w:p>
+      <w:r>
+        <w:t xml:space="preserve">In investigating the </w:t>
+      </w:r>
+      <w:r>
+        <w:t>explanatory</w:t>
+      </w:r>
+      <w:r>
+        <w:t xml:space="preserve"> power of Airbnb </w:t>
+      </w:r>
+      <w:r>
+        <w:t>data,</w:t>
+      </w:r>
+      <w:r>
+        <w:t xml:space="preserve"> we aimed to create a supplement to traditional measures of gentrification that may be able to serve as a proxy</w:t>
+      </w:r>
+      <w:r>
+        <w:t xml:space="preserve"> </w:t>
+      </w:r>
+      <w:r>
+        <w:t>during the gaps</w:t>
+      </w:r>
+      <w:r>
+        <w:t xml:space="preserve"> between semi</w:t>
+      </w:r>
+      <w:r>
+        <w:t>-</w:t>
+      </w:r>
+      <w:r>
+        <w:t>decennial release</w:t>
+      </w:r>
+      <w:r>
+        <w:t>s</w:t>
+      </w:r>
+      <w:r>
+        <w:t xml:space="preserve"> of official statistics. </w:t>
+      </w:r>
+      <w:r>
+        <w:t xml:space="preserve">To this end, we now apply our trained variable weightings from the full model to a new set of Airbnb reviews written after the December 2019 ACS cutoff. These </w:t>
+      </w:r>
+      <w:r>
+        <w:t xml:space="preserve">data </w:t>
+      </w:r>
+      <w:r>
+        <w:t xml:space="preserve">span </w:t>
+      </w:r>
+      <w:r>
+        <w:t xml:space="preserve">the </w:t>
+      </w:r>
+      <w:r>
+        <w:t>22 months from January 2020 to October 2021</w:t>
+      </w:r>
+      <w:r>
+        <w:t xml:space="preserve"> and include over 2 million new reviews</w:t>
+      </w:r>
+      <w:r>
+        <w:t>.</w:t>
+      </w:r>
+      <w:r>
+        <w:rPr>
+          <w:rStyle w:val="FootnoteReference"/>
+        </w:rPr>
+        <w:footnoteReference w:id="9"/>
+      </w:r>
+      <w:r>
+        <w:t xml:space="preserve"> </w:t>
+      </w:r>
+      <w:r>
+        <w:t xml:space="preserve">The resulting predictions are mapped and provided in Appendix I. </w:t>
+      </w:r>
+    </w:p>
+    <w:p>
+      <w:pPr>
+        <w:pStyle w:val="FigurePlaceholder"/>
+      </w:pPr>
+      <w:r>
+        <mc:AlternateContent>
+          <mc:Choice Requires="wpg">
+            <w:drawing>
+              <wp:inline distT="0" distB="0" distL="0" distR="0" wp14:anchorId="20B80E61" wp14:editId="34BDDFCD">
+                <wp:extent cx="4568476" cy="3161965"/>
+                <wp:effectExtent l="0" t="0" r="3810" b="0"/>
+                <wp:docPr id="97" name="Group 1">
+                  <a:extLst xmlns:a="http://schemas.openxmlformats.org/drawingml/2006/main"/>
+                </wp:docPr>
+                <wp:cNvGraphicFramePr/>
+                <a:graphic xmlns:a="http://schemas.openxmlformats.org/drawingml/2006/main">
+                  <a:graphicData uri="http://schemas.microsoft.com/office/word/2010/wordprocessingGroup">
+                    <wpg:wgp>
+                      <wpg:cNvGrpSpPr/>
+                      <wpg:grpSpPr>
+                        <a:xfrm>
+                          <a:off x="0" y="0"/>
+                          <a:ext cx="4568476" cy="3161965"/>
+                          <a:chOff x="4780" y="0"/>
+                          <a:chExt cx="6196287" cy="4288618"/>
+                        </a:xfrm>
+                      </wpg:grpSpPr>
+                      <wpg:grpSp>
+                        <wpg:cNvPr id="98" name="Group 98">
+                          <a:extLst/>
+                        </wpg:cNvPr>
+                        <wpg:cNvGrpSpPr/>
+                        <wpg:grpSpPr>
+                          <a:xfrm>
+                            <a:off x="311346" y="327269"/>
+                            <a:ext cx="2786104" cy="3739896"/>
+                            <a:chOff x="311345" y="327269"/>
+                            <a:chExt cx="2437526" cy="3271987"/>
+                          </a:xfrm>
+                        </wpg:grpSpPr>
+                        <pic:pic xmlns:pic="http://schemas.openxmlformats.org/drawingml/2006/picture">
+                          <pic:nvPicPr>
+                            <pic:cNvPr id="99" name="Picture 99">
+                              <a:extLst/>
+                            </pic:cNvPr>
+                            <pic:cNvPicPr>
+                              <a:picLocks noChangeAspect="1"/>
+                            </pic:cNvPicPr>
+                          </pic:nvPicPr>
+                          <pic:blipFill rotWithShape="1">
+                            <a:blip r:embed="rId17"/>
+                            <a:srcRect l="26108" t="8524" r="40982" b="5562"/>
+                            <a:stretch/>
+                          </pic:blipFill>
+                          <pic:spPr>
+                            <a:xfrm>
+                              <a:off x="636485" y="327269"/>
+                              <a:ext cx="2112386" cy="3271987"/>
+                            </a:xfrm>
+                            <a:prstGeom prst="rect">
+                              <a:avLst/>
+                            </a:prstGeom>
+                          </pic:spPr>
+                        </pic:pic>
+                        <pic:pic xmlns:pic="http://schemas.openxmlformats.org/drawingml/2006/picture">
+                          <pic:nvPicPr>
+                            <pic:cNvPr id="100" name="Picture 100">
+                              <a:extLst/>
+                            </pic:cNvPr>
+                            <pic:cNvPicPr>
+                              <a:picLocks noChangeAspect="1"/>
+                            </pic:cNvPicPr>
+                          </pic:nvPicPr>
+                          <pic:blipFill rotWithShape="1">
+                            <a:blip r:embed="rId17"/>
+                            <a:srcRect l="90227" t="21396" r="-355" b="20780"/>
+                            <a:stretch/>
+                          </pic:blipFill>
+                          <pic:spPr>
+                            <a:xfrm>
+                              <a:off x="311345" y="798661"/>
+                              <a:ext cx="610993" cy="2152777"/>
+                            </a:xfrm>
+                            <a:prstGeom prst="rect">
+                              <a:avLst/>
+                            </a:prstGeom>
+                          </pic:spPr>
+                        </pic:pic>
+                      </wpg:grpSp>
+                      <wpg:grpSp>
+                        <wpg:cNvPr id="101" name="Group 101">
+                          <a:extLst/>
+                        </wpg:cNvPr>
+                        <wpg:cNvGrpSpPr/>
+                        <wpg:grpSpPr>
+                          <a:xfrm>
+                            <a:off x="3076767" y="0"/>
+                            <a:ext cx="3124300" cy="4192777"/>
+                            <a:chOff x="3076767" y="0"/>
+                            <a:chExt cx="3124300" cy="4192777"/>
+                          </a:xfrm>
+                        </wpg:grpSpPr>
+                        <wpg:grpSp>
+                          <wpg:cNvPr id="102" name="Group 102">
+                            <a:extLst/>
+                          </wpg:cNvPr>
+                          <wpg:cNvGrpSpPr/>
+                          <wpg:grpSpPr>
+                            <a:xfrm>
+                              <a:off x="3076767" y="39247"/>
+                              <a:ext cx="3124300" cy="4114286"/>
+                              <a:chOff x="3076767" y="39247"/>
+                              <a:chExt cx="3124300" cy="4114286"/>
+                            </a:xfrm>
+                          </wpg:grpSpPr>
+                          <pic:pic xmlns:pic="http://schemas.openxmlformats.org/drawingml/2006/picture">
+                            <pic:nvPicPr>
+                              <pic:cNvPr id="103" name="Picture 103">
+                                <a:extLst/>
+                              </pic:cNvPr>
+                              <pic:cNvPicPr>
+                                <a:picLocks noChangeAspect="1"/>
+                              </pic:cNvPicPr>
+                            </pic:nvPicPr>
+                            <pic:blipFill rotWithShape="1">
+                              <a:blip r:embed="rId40"/>
+                              <a:srcRect l="28419" t="7681" r="34645"/>
+                              <a:stretch/>
+                            </pic:blipFill>
+                            <pic:spPr>
+                              <a:xfrm>
+                                <a:off x="3076767" y="355283"/>
+                                <a:ext cx="2462374" cy="3798250"/>
+                              </a:xfrm>
+                              <a:prstGeom prst="rect">
+                                <a:avLst/>
+                              </a:prstGeom>
+                            </pic:spPr>
+                          </pic:pic>
+                          <pic:pic xmlns:pic="http://schemas.openxmlformats.org/drawingml/2006/picture">
+                            <pic:nvPicPr>
+                              <pic:cNvPr id="104" name="Picture 104">
+                                <a:extLst/>
+                              </pic:cNvPr>
+                              <pic:cNvPicPr>
+                                <a:picLocks noChangeAspect="1"/>
+                              </pic:cNvPicPr>
+                            </pic:nvPicPr>
+                            <pic:blipFill rotWithShape="1">
+                              <a:blip r:embed="rId40"/>
+                              <a:srcRect l="89848"/>
+                              <a:stretch/>
+                            </pic:blipFill>
+                            <pic:spPr>
+                              <a:xfrm>
+                                <a:off x="5524253" y="39247"/>
+                                <a:ext cx="676814" cy="4114286"/>
+                              </a:xfrm>
+                              <a:prstGeom prst="rect">
+                                <a:avLst/>
+                              </a:prstGeom>
+                            </pic:spPr>
+                          </pic:pic>
+                        </wpg:grpSp>
+                        <wps:wsp>
+                          <wps:cNvPr id="105" name="Rectangle 105">
+                            <a:extLst/>
+                          </wps:cNvPr>
+                          <wps:cNvSpPr/>
+                          <wps:spPr>
+                            <a:xfrm rot="16200000">
+                              <a:off x="3355137" y="1929911"/>
+                              <a:ext cx="4192777" cy="332956"/>
+                            </a:xfrm>
+                            <a:prstGeom prst="rect">
+                              <a:avLst/>
+                            </a:prstGeom>
+                          </wps:spPr>
+                          <wps:txbx>
+                            <w:txbxContent>
+                              <w:p>
+                                <w:pPr>
+                                  <w:pStyle w:val="NormalWeb"/>
+                                  <w:spacing w:before="0" w:beforeAutospacing="0" w:after="0" w:afterAutospacing="0"/>
+                                  <w:jc w:val="center"/>
+                                </w:pPr>
+                                <w:r>
+                                  <w:rPr>
+                                    <w:rFonts w:cstheme="minorBidi"/>
+                                    <w:smallCaps/>
+                                    <w:color w:val="000000"/>
+                                    <w:spacing w:val="-1"/>
+                                    <w:kern w:val="24"/>
+                                    <w:sz w:val="21"/>
+                                    <w:szCs w:val="21"/>
+                                  </w:rPr>
+                                  <w:t>Low Gentrification            High Gentrification</w:t>
+                                </w:r>
+                              </w:p>
+                            </w:txbxContent>
+                          </wps:txbx>
+                          <wps:bodyPr wrap="square">
+                            <a:spAutoFit/>
+                          </wps:bodyPr>
+                        </wps:wsp>
+                      </wpg:grpSp>
+                      <wps:wsp>
+                        <wps:cNvPr id="106" name="Rectangle 106">
+                          <a:extLst/>
+                        </wps:cNvPr>
+                        <wps:cNvSpPr/>
+                        <wps:spPr>
+                          <a:xfrm rot="16200000">
+                            <a:off x="-1930901" y="2030826"/>
+                            <a:ext cx="4193473" cy="322111"/>
+                          </a:xfrm>
+                          <a:prstGeom prst="rect">
+                            <a:avLst/>
+                          </a:prstGeom>
+                        </wps:spPr>
+                        <wps:txbx>
+                          <w:txbxContent>
+                            <w:p>
+                              <w:pPr>
+                                <w:pStyle w:val="NormalWeb"/>
+                                <w:spacing w:before="0" w:beforeAutospacing="0" w:after="0" w:afterAutospacing="0"/>
+                                <w:jc w:val="center"/>
+                              </w:pPr>
+                              <w:r>
+                                <w:rPr>
+                                  <w:rFonts w:cstheme="minorBidi"/>
+                                  <w:smallCaps/>
+                                  <w:color w:val="000000"/>
+                                  <w:spacing w:val="-1"/>
+                                  <w:kern w:val="24"/>
+                                  <w:sz w:val="20"/>
+                                  <w:szCs w:val="20"/>
+                                </w:rPr>
+                                <w:t>Low Gentrification            High Gentrification</w:t>
+                              </w:r>
+                            </w:p>
+                          </w:txbxContent>
+                        </wps:txbx>
+                        <wps:bodyPr wrap="square">
+                          <a:spAutoFit/>
+                        </wps:bodyPr>
+                      </wps:wsp>
+                    </wpg:wgp>
+                  </a:graphicData>
+                </a:graphic>
+              </wp:inline>
+            </w:drawing>
+          </mc:Choice>
+          <mc:Fallback>
+            <w:pict>
+              <v:group w14:anchorId="20B80E61" id="Group 1" o:spid="_x0000_s1033" style="width:359.7pt;height:248.95pt;mso-position-horizontal-relative:char;mso-position-vertical-relative:line" coordorigin="47" coordsize="61962,42886" o:gfxdata="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">
+                <v:group id="Group 98" o:spid="_x0000_s1034" style="position:absolute;left:3113;top:3272;width:27861;height:37399" coordorigin="3113,3272" coordsize="24375,32719" o:gfxdata="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">
+                  <v:shape id="Picture 99" o:spid="_x0000_s1035" type="#_x0000_t75" style="position:absolute;left:6364;top:3272;width:21124;height:32720;visibility:visible;mso-wrap-style:square" o:gfxdata="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">
+                    <v:imagedata r:id="rId19" o:title="" croptop="5586f" cropbottom="3645f" cropleft="17110f" cropright="26858f"/>
+                  </v:shape>
+                  <v:shape id="Picture 100" o:spid="_x0000_s1036" type="#_x0000_t75" style="position:absolute;left:3113;top:7986;width:6110;height:21528;visibility:visible;mso-wrap-style:square" o:gfxdata="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">
+                    <v:imagedata r:id="rId19" o:title="" croptop="14022f" cropbottom="13618f" cropleft="59131f" cropright="-233f"/>
+                  </v:shape>
+                </v:group>
+                <v:group id="Group 101" o:spid="_x0000_s1037" style="position:absolute;left:30767;width:31243;height:41927" coordorigin="30767" coordsize="31243,41927" o:gfxdata="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">
+                  <v:group id="Group 102" o:spid="_x0000_s1038" style="position:absolute;left:30767;top:392;width:31243;height:41143" coordorigin="30767,392" coordsize="31243,41142" o:gfxdata="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">
+                    <v:shape id="Picture 103" o:spid="_x0000_s1039" type="#_x0000_t75" style="position:absolute;left:30767;top:3552;width:24624;height:37983;visibility:visible;mso-wrap-style:square" o:gfxdata="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">
+                      <v:imagedata r:id="rId41" o:title="" croptop="5034f" cropleft="18625f" cropright="22705f"/>
+                    </v:shape>
+                    <v:shape id="Picture 104" o:spid="_x0000_s1040" type="#_x0000_t75" style="position:absolute;left:55242;top:392;width:6768;height:41143;visibility:visible;mso-wrap-style:square" o:gfxdata="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">
+                      <v:imagedata r:id="rId41" o:title="" cropleft="58883f"/>
+                    </v:shape>
+                  </v:group>
+                  <v:rect id="Rectangle 105" o:spid="_x0000_s1041" style="position:absolute;left:33551;top:19299;width:41927;height:3330;rotation:-90;visibility:visible;mso-wrap-style:square;v-text-anchor:top" o:gfxdata="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" filled="f" stroked="f">
+                    <v:textbox style="mso-fit-shape-to-text:t">
+                      <w:txbxContent>
+                        <w:p>
+                          <w:pPr>
+                            <w:pStyle w:val="NormalWeb"/>
+                            <w:spacing w:before="0" w:beforeAutospacing="0" w:after="0" w:afterAutospacing="0"/>
+                            <w:jc w:val="center"/>
+                          </w:pPr>
+                          <w:r>
+                            <w:rPr>
+                              <w:rFonts w:cstheme="minorBidi"/>
+                              <w:smallCaps/>
+                              <w:color w:val="000000"/>
+                              <w:spacing w:val="-1"/>
+                              <w:kern w:val="24"/>
+                              <w:sz w:val="21"/>
+                              <w:szCs w:val="21"/>
+                            </w:rPr>
+                            <w:t>Low Gentrification            High Gentrification</w:t>
+                          </w:r>
+                        </w:p>
+                      </w:txbxContent>
+                    </v:textbox>
+                  </v:rect>
+                </v:group>
+                <v:rect id="Rectangle 106" o:spid="_x0000_s1042" style="position:absolute;left:-19310;top:20308;width:41935;height:3221;rotation:-90;visibility:visible;mso-wrap-style:square;v-text-anchor:top" o:gfxdata="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" filled="f" stroked="f">
+                  <v:textbox style="mso-fit-shape-to-text:t">
+                    <w:txbxContent>
+                      <w:p>
+                        <w:pPr>
+                          <w:pStyle w:val="NormalWeb"/>
+                          <w:spacing w:before="0" w:beforeAutospacing="0" w:after="0" w:afterAutospacing="0"/>
+                          <w:jc w:val="center"/>
+                        </w:pPr>
+                        <w:r>
+                          <w:rPr>
+                            <w:rFonts w:cstheme="minorBidi"/>
+                            <w:smallCaps/>
+                            <w:color w:val="000000"/>
+                            <w:spacing w:val="-1"/>
+                            <w:kern w:val="24"/>
+                            <w:sz w:val="20"/>
+                            <w:szCs w:val="20"/>
+                          </w:rPr>
+                          <w:t>Low Gentrification            High Gentrification</w:t>
+                        </w:r>
+                      </w:p>
+                    </w:txbxContent>
+                  </v:textbox>
+                </v:rect>
+                <w10:anchorlock/>
+              </v:group>
+            </w:pict>
+          </mc:Fallback>
+        </mc:AlternateContent>
+      </w:r>
+    </w:p>
+    <w:p>
+      <w:pPr>
+        <w:pStyle w:val="FigureTitle"/>
+      </w:pPr>
+      <w:r>
+        <w:t xml:space="preserve">Figure </w:t>
+      </w:r>
+      <w:r>
+        <w:t>12</w:t>
+      </w:r>
+      <w:r>
+        <w:t xml:space="preserve">. </w:t>
+      </w:r>
+      <w:r>
+        <w:t xml:space="preserve">Historical </w:t>
+      </w:r>
+      <w:r>
+        <w:t>(Left)</w:t>
+      </w:r>
+      <w:r>
+        <w:t xml:space="preserve"> </w:t>
       </w:r>
       <w:proofErr w:type="gramStart"/>
       <w:r>
-        <w:t>data</w:t>
+        <w:t xml:space="preserve">and  </w:t>
+      </w:r>
+      <w:r>
+        <w:t>Predicted</w:t>
       </w:r>
       <w:proofErr w:type="gramEnd"/>
       <w:r>
-        <w:t xml:space="preserve"> we aimed to create a supplement to traditional measures of gentrification that may be able to serve as a proxy</w:t>
+        <w:t xml:space="preserve"> (Right) </w:t>
       </w:r>
       <w:r>
         <w:t xml:space="preserve"> </w:t>
       </w:r>
       <w:r>
-        <w:t>during the gaps</w:t>
-      </w:r>
-      <w:r>
-        <w:t xml:space="preserve"> between semi decennial release</w:t>
-      </w:r>
-      <w:r>
+        <w:t xml:space="preserve">Gentrification Change </w:t>
+      </w:r>
+      <w:r>
+        <w:t>i</w:t>
+      </w:r>
+      <w:r>
+        <w:t>n Seattle</w:t>
+      </w:r>
+    </w:p>
+    <w:p>
+      <w:pPr>
+        <w:pStyle w:val="FigureNotes"/>
+      </w:pPr>
+      <w:r>
+        <w:rPr>
+          <w:i/>
+        </w:rPr>
+        <w:t>Note</w:t>
+      </w:r>
+      <w:r>
+        <w:rPr>
+          <w:i/>
+        </w:rPr>
         <w:t>s</w:t>
       </w:r>
       <w:r>
-        <w:t xml:space="preserve"> of official statistics. To this end, we have provided the modeling weights used </w:t>
-      </w:r>
-      <w:r>
-        <w:t xml:space="preserve">in our models publicly. </w:t>
-      </w:r>
-    </w:p>
-    <w:p/>
-    <w:p/>
-    <w:p>
-      <w:pPr>
-        <w:pStyle w:val="FigurePlaceholder"/>
-      </w:pPr>
-      <w:r>
-        <w:rPr>
-          <w:noProof/>
-        </w:rPr>
-        <w:drawing>
-          <wp:inline distT="0" distB="0" distL="0" distR="0" wp14:anchorId="75FA78AA" wp14:editId="6862C644">
-            <wp:extent cx="2742823" cy="2907102"/>
-            <wp:effectExtent l="0" t="0" r="635" b="7620"/>
-            <wp:docPr id="25" name="Picture 25"/>
-            <wp:cNvGraphicFramePr>
-              <a:graphicFrameLocks xmlns:a="http://schemas.openxmlformats.org/drawingml/2006/main" noChangeAspect="1"/>
-            </wp:cNvGraphicFramePr>
-            <a:graphic xmlns:a="http://schemas.openxmlformats.org/drawingml/2006/main">
-              <a:graphicData uri="http://schemas.openxmlformats.org/drawingml/2006/picture">
-                <pic:pic xmlns:pic="http://schemas.openxmlformats.org/drawingml/2006/picture">
-                  <pic:nvPicPr>
-                    <pic:cNvPr id="0" name="Picture 2"/>
-                    <pic:cNvPicPr>
-                      <a:picLocks noChangeAspect="1" noChangeArrowheads="1"/>
-                    </pic:cNvPicPr>
-                  </pic:nvPicPr>
-                  <pic:blipFill rotWithShape="1">
-                    <a:blip r:embed="rId40">
-                      <a:extLst>
-                        <a:ext uri="{28A0092B-C50C-407E-A947-70E740481C1C}">
-                          <a14:useLocalDpi xmlns:a14="http://schemas.microsoft.com/office/drawing/2010/main" val="0"/>
-                        </a:ext>
-                      </a:extLst>
-                    </a:blip>
-                    <a:srcRect t="7466" b="6333"/>
-                    <a:stretch/>
-                  </pic:blipFill>
-                  <pic:spPr bwMode="auto">
-                    <a:xfrm>
-                      <a:off x="0" y="0"/>
-                      <a:ext cx="2743200" cy="2907502"/>
-                    </a:xfrm>
-                    <a:prstGeom prst="rect">
-                      <a:avLst/>
-                    </a:prstGeom>
-                    <a:noFill/>
-                    <a:ln>
-                      <a:noFill/>
-                    </a:ln>
-                    <a:extLst>
-                      <a:ext uri="{53640926-AAD7-44D8-BBD7-CCE9431645EC}">
-                        <a14:shadowObscured xmlns:a14="http://schemas.microsoft.com/office/drawing/2010/main"/>
-                      </a:ext>
-                    </a:extLst>
-                  </pic:spPr>
-                </pic:pic>
-              </a:graphicData>
-            </a:graphic>
-          </wp:inline>
-        </w:drawing>
-      </w:r>
-    </w:p>
-    <w:p>
-      <w:pPr>
-        <w:pStyle w:val="FigureTitle"/>
-      </w:pPr>
-      <w:r>
-        <w:t xml:space="preserve">Figure </w:t>
-      </w:r>
-      <w:r>
-        <w:t>12</w:t>
-      </w:r>
-      <w:r>
-        <w:t xml:space="preserve">. </w:t>
-      </w:r>
-      <w:r>
-        <w:t xml:space="preserve">Predicted </w:t>
-      </w:r>
-      <w:r>
-        <w:t xml:space="preserve">Gentrification Change </w:t>
-      </w:r>
-      <w:r>
-        <w:t>i</w:t>
-      </w:r>
-      <w:r>
-        <w:t>n Seattle</w:t>
-      </w:r>
-      <w:r>
+        <w:rPr>
+          <w:i/>
+        </w:rPr>
         <w:t>:</w:t>
       </w:r>
       <w:r>
         <w:t xml:space="preserve"> </w:t>
       </w:r>
       <w:r>
-        <w:t>Jan 2020 – Oct 2021</w:t>
-      </w:r>
-    </w:p>
-    <w:p>
-      <w:pPr>
-        <w:pStyle w:val="FigureNotes"/>
-      </w:pPr>
-      <w:r>
-        <w:rPr>
-          <w:i/>
-        </w:rPr>
-        <w:t>Note</w:t>
-      </w:r>
-      <w:r>
-        <w:rPr>
-          <w:i/>
-        </w:rPr>
-        <w:t>s</w:t>
-      </w:r>
-      <w:r>
-        <w:rPr>
-          <w:i/>
-        </w:rPr>
-        <w:t>:</w:t>
-      </w:r>
-      <w:r>
-        <w:t xml:space="preserve"> </w:t>
-      </w:r>
-      <w:r>
-        <w:t xml:space="preserve">Gentrification is </w:t>
-      </w:r>
-      <w:r>
-        <w:t>predicted to be higher in central Seattle, where</w:t>
-      </w:r>
-    </w:p>
-    <w:p>
-      <w:pPr>
-        <w:pStyle w:val="FigureNotes"/>
-      </w:pPr>
-      <w:r>
-        <w:t>prevalent in South Central Seattle and in pockets of North Seattle including Ballard and Wallingford. Color differences between maps at left and right is due to graphing parameters; gentrification change values are not recalculated or adjusted after removing neighborhoods with high initial household incomes.</w:t>
-      </w:r>
+        <w:t xml:space="preserve">Data at right represent changes between Jan 2020 – Oct 2020 and Mar 2018 – Dec 2019. </w:t>
+      </w:r>
+    </w:p>
+    <w:p>
+      <w:r>
+        <w:t>Examining the map for Seattle, we see g</w:t>
+      </w:r>
+      <w:r>
+        <w:t>entrification is predicted to be higher in central Seattle, and taper on the northern and southern most fringes of the city. This trend</w:t>
+      </w:r>
+      <w:r>
+        <w:t xml:space="preserve"> m</w:t>
+      </w:r>
+      <w:r>
+        <w:t>ay be partially driven by the density of Airbnb’s, which also are clustered in the center of the city.</w:t>
+      </w:r>
+      <w:r>
+        <w:t xml:space="preserve"> We also see that predicted gentrification is lower on average than in the historical data. This highlights one shortcoming of aggregating Airbnb data from multiple cities in our model. In doing so, the gentrification rate of cities is also aggregated, leading to estimations of neighborhood gentrification which may over-index towards the national average. </w:t>
+      </w:r>
+    </w:p>
+    <w:p>
+      <w:r>
+        <w:t xml:space="preserve">To amend this issue, we propose future research which trains a set of supplemental, city specific models using the Airbnb data. The predictions of these models could then be merged with a nationwide model, such as the one we have trained, to provide an estimate which both reflects local and national features of gentrification. </w:t>
+      </w:r>
+      <w:r>
+        <w:t>Such an approach is consistent with our original discussion of gentrification as a local phenomenon, and may also help to elucidate cultural changes in neighborhoods</w:t>
+      </w:r>
+      <w:r>
+        <w:t xml:space="preserve"> that are not present at a national scale</w:t>
+      </w:r>
+      <w:r>
+        <w:t>.</w:t>
+      </w:r>
+      <w:bookmarkStart w:id="0" w:name="_GoBack"/>
+      <w:bookmarkEnd w:id="0"/>
     </w:p>
     <w:p>
       <w:pPr>
@@ -7509,36 +8148,6 @@
           <w:rFonts w:eastAsia="Calisto MT"/>
         </w:rPr>
         <w:t>Appendix I</w:t>
-      </w:r>
-      <w:r>
-        <w:rPr>
-          <w:rFonts w:eastAsia="Calisto MT"/>
-        </w:rPr>
-        <w:t xml:space="preserve">. </w:t>
-      </w:r>
-      <w:r>
-        <w:rPr>
-          <w:rFonts w:eastAsia="Calisto MT"/>
-        </w:rPr>
-        <w:t>– Feature Importance in TF IDF Models</w:t>
-      </w:r>
-      <w:bookmarkStart w:id="0" w:name="_GoBack"/>
-      <w:bookmarkEnd w:id="0"/>
-    </w:p>
-    <w:p/>
-    <w:p/>
-    <w:p>
-      <w:pPr>
-        <w:pStyle w:val="Heading1"/>
-        <w:rPr>
-          <w:rFonts w:eastAsia="Calisto MT"/>
-        </w:rPr>
-      </w:pPr>
-      <w:r>
-        <w:rPr>
-          <w:rFonts w:eastAsia="Calisto MT"/>
-        </w:rPr>
-        <w:t>Appendix II</w:t>
       </w:r>
       <w:r>
         <w:rPr>
@@ -7643,7 +8252,7 @@
                             </pic:cNvPicPr>
                           </pic:nvPicPr>
                           <pic:blipFill rotWithShape="1">
-                            <a:blip r:embed="rId41"/>
+                            <a:blip r:embed="rId42"/>
                             <a:srcRect l="17704" r="26997"/>
                             <a:stretch/>
                           </pic:blipFill>
@@ -7667,7 +8276,7 @@
                             </pic:cNvPicPr>
                           </pic:nvPicPr>
                           <pic:blipFill rotWithShape="1">
-                            <a:blip r:embed="rId41"/>
+                            <a:blip r:embed="rId42"/>
                             <a:srcRect l="89150" r="-1815"/>
                             <a:stretch/>
                           </pic:blipFill>
@@ -7705,7 +8314,7 @@
                             </pic:cNvPicPr>
                           </pic:nvPicPr>
                           <pic:blipFill rotWithShape="1">
-                            <a:blip r:embed="rId42"/>
+                            <a:blip r:embed="rId43"/>
                             <a:srcRect l="12192" r="22072"/>
                             <a:stretch/>
                           </pic:blipFill>
@@ -7729,7 +8338,7 @@
                             </pic:cNvPicPr>
                           </pic:nvPicPr>
                           <pic:blipFill rotWithShape="1">
-                            <a:blip r:embed="rId42"/>
+                            <a:blip r:embed="rId43"/>
                             <a:srcRect l="89807" r="1"/>
                             <a:stretch/>
                           </pic:blipFill>
@@ -7752,21 +8361,21 @@
           </mc:Choice>
           <mc:Fallback>
             <w:pict>
-              <v:group w14:anchorId="2C69C9E9" id="Group 28" o:spid="_x0000_s1026" style="width:5in;height:156.15pt;mso-position-horizontal-relative:char;mso-position-vertical-relative:line" coordsize="94845,41142" o:gfxdata="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">
+              <v:group w14:anchorId="14197BE2" id="Group 28" o:spid="_x0000_s1026" style="width:5in;height:156.15pt;mso-position-horizontal-relative:char;mso-position-vertical-relative:line" coordsize="94845,41142" o:gfxdata="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">
                 <v:group id="Group 43" o:spid="_x0000_s1027" style="position:absolute;width:45309;height:41142" coordsize="45309,41142" o:gfxdata="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">
                   <v:shape id="Picture 44" o:spid="_x0000_s1028" type="#_x0000_t75" style="position:absolute;width:36866;height:41142;visibility:visible;mso-wrap-style:square" o:gfxdata="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">
-                    <v:imagedata r:id="rId43" o:title="" cropleft="11602f" cropright="17693f"/>
+                    <v:imagedata r:id="rId44" o:title="" cropleft="11602f" cropright="17693f"/>
                   </v:shape>
                   <v:shape id="Picture 45" o:spid="_x0000_s1029" type="#_x0000_t75" style="position:absolute;left:36866;width:8443;height:41142;visibility:visible;mso-wrap-style:square" o:gfxdata="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">
-                    <v:imagedata r:id="rId43" o:title="" cropleft="58425f" cropright="-1189f"/>
+                    <v:imagedata r:id="rId44" o:title="" cropleft="58425f" cropright="-1189f"/>
                   </v:shape>
                 </v:group>
                 <v:group id="Group 46" o:spid="_x0000_s1030" style="position:absolute;left:44226;width:50619;height:41142" coordorigin="44226" coordsize="50619,41142" o:gfxdata="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">
                   <v:shape id="Picture 47" o:spid="_x0000_s1031" type="#_x0000_t75" style="position:absolute;left:44226;width:43824;height:41142;visibility:visible;mso-wrap-style:square" o:gfxdata="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">
-                    <v:imagedata r:id="rId44" o:title="" cropleft="7990f" cropright="14465f"/>
+                    <v:imagedata r:id="rId45" o:title="" cropleft="7990f" cropright="14465f"/>
                   </v:shape>
                   <v:shape id="Picture 49" o:spid="_x0000_s1032" type="#_x0000_t75" style="position:absolute;left:88050;width:6795;height:41142;visibility:visible;mso-wrap-style:square" o:gfxdata="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">
-                    <v:imagedata r:id="rId44" o:title="" cropleft="58856f" cropright="1f"/>
+                    <v:imagedata r:id="rId45" o:title="" cropleft="58856f" cropright="1f"/>
                   </v:shape>
                 </v:group>
                 <w10:anchorlock/>
@@ -7845,7 +8454,7 @@
                             </pic:cNvPicPr>
                           </pic:nvPicPr>
                           <pic:blipFill rotWithShape="1">
-                            <a:blip r:embed="rId45"/>
+                            <a:blip r:embed="rId46"/>
                             <a:srcRect l="17778" r="27809"/>
                             <a:stretch/>
                           </pic:blipFill>
@@ -7869,7 +8478,7 @@
                             </pic:cNvPicPr>
                           </pic:nvPicPr>
                           <pic:blipFill rotWithShape="1">
-                            <a:blip r:embed="rId45"/>
+                            <a:blip r:embed="rId46"/>
                             <a:srcRect l="89807"/>
                             <a:stretch/>
                           </pic:blipFill>
@@ -7907,7 +8516,7 @@
                             </pic:cNvPicPr>
                           </pic:nvPicPr>
                           <pic:blipFill rotWithShape="1">
-                            <a:blip r:embed="rId46"/>
+                            <a:blip r:embed="rId47"/>
                             <a:srcRect l="7981" r="17750"/>
                             <a:stretch/>
                           </pic:blipFill>
@@ -7931,7 +8540,7 @@
                             </pic:cNvPicPr>
                           </pic:nvPicPr>
                           <pic:blipFill rotWithShape="1">
-                            <a:blip r:embed="rId46"/>
+                            <a:blip r:embed="rId47"/>
                             <a:srcRect l="89128" r="-1"/>
                             <a:stretch/>
                           </pic:blipFill>
@@ -7954,21 +8563,21 @@
           </mc:Choice>
           <mc:Fallback>
             <w:pict>
-              <v:group w14:anchorId="051FE0C6" id="Group 33" o:spid="_x0000_s1026" style="width:5in;height:149.65pt;mso-position-horizontal-relative:char;mso-position-vertical-relative:line" coordsize="98968,41142" o:gfxdata="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">
+              <v:group w14:anchorId="6D99CD2A" id="Group 33" o:spid="_x0000_s1026" style="width:5in;height:149.65pt;mso-position-horizontal-relative:char;mso-position-vertical-relative:line" coordsize="98968,41142" o:gfxdata="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">
                 <v:group id="Group 60" o:spid="_x0000_s1027" style="position:absolute;width:42207;height:41142" coordsize="42207,41142" o:gfxdata="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">
                   <v:shape id="Picture 61" o:spid="_x0000_s1028" type="#_x0000_t75" style="position:absolute;width:36275;height:41142;visibility:visible;mso-wrap-style:square" o:gfxdata="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">
-                    <v:imagedata r:id="rId47" o:title="" cropleft="11651f" cropright="18225f"/>
+                    <v:imagedata r:id="rId48" o:title="" cropleft="11651f" cropright="18225f"/>
                   </v:shape>
                   <v:shape id="Picture 62" o:spid="_x0000_s1029" type="#_x0000_t75" style="position:absolute;left:35412;width:6795;height:41142;visibility:visible;mso-wrap-style:square" o:gfxdata="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">
-                    <v:imagedata r:id="rId47" o:title="" cropleft="58856f"/>
+                    <v:imagedata r:id="rId48" o:title="" cropleft="58856f"/>
                   </v:shape>
                 </v:group>
                 <v:group id="Group 63" o:spid="_x0000_s1030" style="position:absolute;left:42207;width:56761;height:41142" coordorigin="42207" coordsize="56760,41142" o:gfxdata="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">
                   <v:shape id="Picture 64" o:spid="_x0000_s1031" type="#_x0000_t75" style="position:absolute;left:42207;width:49513;height:41142;visibility:visible;mso-wrap-style:square" o:gfxdata="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">
-                    <v:imagedata r:id="rId48" o:title="" cropleft="5230f" cropright="11633f"/>
+                    <v:imagedata r:id="rId49" o:title="" cropleft="5230f" cropright="11633f"/>
                   </v:shape>
                   <v:shape id="Picture 65" o:spid="_x0000_s1032" type="#_x0000_t75" style="position:absolute;left:91720;width:7248;height:41142;visibility:visible;mso-wrap-style:square" o:gfxdata="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">
-                    <v:imagedata r:id="rId48" o:title="" cropleft="58411f" cropright="-1f"/>
+                    <v:imagedata r:id="rId49" o:title="" cropleft="58411f" cropright="-1f"/>
                   </v:shape>
                 </v:group>
                 <w10:anchorlock/>
@@ -7991,6 +8600,15 @@
     <w:p>
       <w:pPr>
         <w:spacing w:line="240" w:lineRule="auto"/>
+        <w:rPr>
+          <w:sz w:val="2"/>
+          <w:szCs w:val="2"/>
+        </w:rPr>
+      </w:pPr>
+    </w:p>
+    <w:p>
+      <w:pPr>
+        <w:spacing w:line="240" w:lineRule="auto"/>
         <w:jc w:val="center"/>
         <w:rPr>
           <w:sz w:val="2"/>
@@ -8005,9 +8623,9 @@
         <mc:AlternateContent>
           <mc:Choice Requires="wpg">
             <w:drawing>
-              <wp:inline distT="0" distB="0" distL="0" distR="0" wp14:anchorId="4048770B" wp14:editId="348CBD70">
-                <wp:extent cx="4572000" cy="2559590"/>
-                <wp:effectExtent l="0" t="0" r="0" b="0"/>
+              <wp:inline distT="0" distB="0" distL="0" distR="0" wp14:anchorId="4048770B" wp14:editId="27408F93">
+                <wp:extent cx="4572000" cy="2432649"/>
+                <wp:effectExtent l="0" t="0" r="0" b="6350"/>
                 <wp:docPr id="51" name="Group 29">
                   <a:extLst xmlns:a="http://schemas.openxmlformats.org/drawingml/2006/main"/>
                 </wp:docPr>
@@ -8019,9 +8637,9 @@
                       <wpg:grpSpPr>
                         <a:xfrm>
                           <a:off x="0" y="0"/>
-                          <a:ext cx="4572000" cy="2559590"/>
+                          <a:ext cx="4572000" cy="2432649"/>
                           <a:chOff x="0" y="0"/>
-                          <a:chExt cx="7349035" cy="4114286"/>
+                          <a:chExt cx="7349035" cy="3910241"/>
                         </a:xfrm>
                       </wpg:grpSpPr>
                       <wpg:grpSp>
@@ -8032,9 +8650,9 @@
                         <wpg:grpSpPr>
                           <a:xfrm>
                             <a:off x="0" y="0"/>
-                            <a:ext cx="3708574" cy="4114286"/>
+                            <a:ext cx="3729983" cy="3854776"/>
                             <a:chOff x="0" y="0"/>
-                            <a:chExt cx="3708574" cy="4114286"/>
+                            <a:chExt cx="3729983" cy="3854776"/>
                           </a:xfrm>
                         </wpg:grpSpPr>
                         <pic:pic xmlns:pic="http://schemas.openxmlformats.org/drawingml/2006/picture">
@@ -8047,14 +8665,14 @@
                             </pic:cNvPicPr>
                           </pic:nvPicPr>
                           <pic:blipFill rotWithShape="1">
-                            <a:blip r:embed="rId49"/>
-                            <a:srcRect l="21044" r="30279"/>
+                            <a:blip r:embed="rId50"/>
+                            <a:srcRect l="21044" r="30279" b="6307"/>
                             <a:stretch/>
                           </pic:blipFill>
                           <pic:spPr>
                             <a:xfrm>
                               <a:off x="0" y="0"/>
-                              <a:ext cx="3245180" cy="4114286"/>
+                              <a:ext cx="3245180" cy="3854776"/>
                             </a:xfrm>
                             <a:prstGeom prst="rect">
                               <a:avLst/>
@@ -8071,14 +8689,14 @@
                             </pic:cNvPicPr>
                           </pic:nvPicPr>
                           <pic:blipFill rotWithShape="1">
-                            <a:blip r:embed="rId49"/>
-                            <a:srcRect l="90183" t="20414" b="21"/>
+                            <a:blip r:embed="rId50"/>
+                            <a:srcRect l="90183" t="20413" r="-321" b="18778"/>
                             <a:stretch/>
                           </pic:blipFill>
                           <pic:spPr>
                             <a:xfrm>
                               <a:off x="3054142" y="839889"/>
-                              <a:ext cx="654432" cy="3273529"/>
+                              <a:ext cx="675841" cy="2501842"/>
                             </a:xfrm>
                             <a:prstGeom prst="rect">
                               <a:avLst/>
@@ -8094,9 +8712,9 @@
                         <wpg:grpSpPr>
                           <a:xfrm>
                             <a:off x="3768615" y="0"/>
-                            <a:ext cx="3580420" cy="4114286"/>
+                            <a:ext cx="3580420" cy="3910241"/>
                             <a:chOff x="3768615" y="0"/>
-                            <a:chExt cx="3580420" cy="4114286"/>
+                            <a:chExt cx="3580420" cy="3910241"/>
                           </a:xfrm>
                         </wpg:grpSpPr>
                         <pic:pic xmlns:pic="http://schemas.openxmlformats.org/drawingml/2006/picture">
@@ -8109,14 +8727,14 @@
                             </pic:cNvPicPr>
                           </pic:nvPicPr>
                           <pic:blipFill rotWithShape="1">
-                            <a:blip r:embed="rId50"/>
-                            <a:srcRect l="22133" r="32307"/>
+                            <a:blip r:embed="rId51"/>
+                            <a:srcRect l="22133" r="32307" b="4959"/>
                             <a:stretch/>
                           </pic:blipFill>
                           <pic:spPr>
                             <a:xfrm>
                               <a:off x="3768615" y="0"/>
-                              <a:ext cx="3037372" cy="4114286"/>
+                              <a:ext cx="3037373" cy="3910241"/>
                             </a:xfrm>
                             <a:prstGeom prst="rect">
                               <a:avLst/>
@@ -8133,7 +8751,7 @@
                             </pic:cNvPicPr>
                           </pic:nvPicPr>
                           <pic:blipFill rotWithShape="1">
-                            <a:blip r:embed="rId50"/>
+                            <a:blip r:embed="rId51"/>
                             <a:srcRect l="89120" t="16395" b="17880"/>
                             <a:stretch/>
                           </pic:blipFill>
@@ -8156,21 +8774,21 @@
           </mc:Choice>
           <mc:Fallback>
             <w:pict>
-              <v:group w14:anchorId="5BE8D16C" id="Group 29" o:spid="_x0000_s1026" style="width:5in;height:201.55pt;mso-position-horizontal-relative:char;mso-position-vertical-relative:line" coordsize="73490,41142" o:gfxdata="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">
-                <v:group id="Group 53" o:spid="_x0000_s1027" style="position:absolute;width:37085;height:41142" coordsize="37085,41142" o:gfxdata="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">
-                  <v:shape id="Picture 54" o:spid="_x0000_s1028" type="#_x0000_t75" style="position:absolute;width:32451;height:41142;visibility:visible;mso-wrap-style:square" o:gfxdata="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">
-                    <v:imagedata r:id="rId51" o:title="" cropleft="13791f" cropright="19844f"/>
+              <v:group w14:anchorId="18FA91AA" id="Group 29" o:spid="_x0000_s1026" style="width:5in;height:191.55pt;mso-position-horizontal-relative:char;mso-position-vertical-relative:line" coordsize="73490,39102" o:gfxdata="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">
+                <v:group id="Group 53" o:spid="_x0000_s1027" style="position:absolute;width:37299;height:38547" coordsize="37299,38547" o:gfxdata="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">
+                  <v:shape id="Picture 54" o:spid="_x0000_s1028" type="#_x0000_t75" style="position:absolute;width:32451;height:38547;visibility:visible;mso-wrap-style:square" o:gfxdata="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">
+                    <v:imagedata r:id="rId52" o:title="" cropbottom="4133f" cropleft="13791f" cropright="19844f"/>
                   </v:shape>
-                  <v:shape id="Picture 55" o:spid="_x0000_s1029" type="#_x0000_t75" style="position:absolute;left:30541;top:8398;width:6544;height:32736;visibility:visible;mso-wrap-style:square" o:gfxdata="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">
-                    <v:imagedata r:id="rId51" o:title="" croptop="13379f" cropbottom="14f" cropleft="59102f"/>
+                  <v:shape id="Picture 55" o:spid="_x0000_s1029" type="#_x0000_t75" style="position:absolute;left:30541;top:8398;width:6758;height:25019;visibility:visible;mso-wrap-style:square" o:gfxdata="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">
+                    <v:imagedata r:id="rId52" o:title="" croptop="13378f" cropbottom="12306f" cropleft="59102f" cropright="-210f"/>
                   </v:shape>
                 </v:group>
-                <v:group id="Group 56" o:spid="_x0000_s1030" style="position:absolute;left:37686;width:35804;height:41142" coordorigin="37686" coordsize="35804,41142" o:gfxdata="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">
-                  <v:shape id="Picture 57" o:spid="_x0000_s1031" type="#_x0000_t75" style="position:absolute;left:37686;width:30373;height:41142;visibility:visible;mso-wrap-style:square" o:gfxdata="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">
-                    <v:imagedata r:id="rId52" o:title="" cropleft="14505f" cropright="21173f"/>
+                <v:group id="Group 56" o:spid="_x0000_s1030" style="position:absolute;left:37686;width:35804;height:39102" coordorigin="37686" coordsize="35804,39102" o:gfxdata="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">
+                  <v:shape id="Picture 57" o:spid="_x0000_s1031" type="#_x0000_t75" style="position:absolute;left:37686;width:30373;height:39102;visibility:visible;mso-wrap-style:square" o:gfxdata="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">
+                    <v:imagedata r:id="rId53" o:title="" cropbottom="3250f" cropleft="14505f" cropright="21173f"/>
                   </v:shape>
                   <v:shape id="Picture 58" o:spid="_x0000_s1032" type="#_x0000_t75" style="position:absolute;left:66236;top:6745;width:7254;height:27041;visibility:visible;mso-wrap-style:square" o:gfxdata="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">
-                    <v:imagedata r:id="rId52" o:title="" croptop="10745f" cropbottom="11718f" cropleft="58406f"/>
+                    <v:imagedata r:id="rId53" o:title="" croptop="10745f" cropbottom="11718f" cropleft="58406f"/>
                   </v:shape>
                 </v:group>
                 <w10:anchorlock/>
@@ -8245,7 +8863,7 @@
                             </pic:cNvPicPr>
                           </pic:nvPicPr>
                           <pic:blipFill rotWithShape="1">
-                            <a:blip r:embed="rId53"/>
+                            <a:blip r:embed="rId54"/>
                             <a:srcRect l="17343" r="25834"/>
                             <a:stretch/>
                           </pic:blipFill>
@@ -8269,7 +8887,7 @@
                             </pic:cNvPicPr>
                           </pic:nvPicPr>
                           <pic:blipFill rotWithShape="1">
-                            <a:blip r:embed="rId53"/>
+                            <a:blip r:embed="rId54"/>
                             <a:srcRect l="89807"/>
                             <a:stretch/>
                           </pic:blipFill>
@@ -8307,7 +8925,7 @@
                             </pic:cNvPicPr>
                           </pic:nvPicPr>
                           <pic:blipFill rotWithShape="1">
-                            <a:blip r:embed="rId54"/>
+                            <a:blip r:embed="rId55"/>
                             <a:srcRect l="12932" r="22793"/>
                             <a:stretch/>
                           </pic:blipFill>
@@ -8331,7 +8949,7 @@
                             </pic:cNvPicPr>
                           </pic:nvPicPr>
                           <pic:blipFill rotWithShape="1">
-                            <a:blip r:embed="rId54"/>
+                            <a:blip r:embed="rId55"/>
                             <a:srcRect l="89807"/>
                             <a:stretch/>
                           </pic:blipFill>
@@ -8354,21 +8972,21 @@
           </mc:Choice>
           <mc:Fallback>
             <w:pict>
-              <v:group w14:anchorId="0ECE3106" id="Group 21" o:spid="_x0000_s1026" style="width:5in;height:158.5pt;mso-position-horizontal-relative:char;mso-position-vertical-relative:line" coordsize="93461,41142" o:gfxdata="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">
+              <v:group w14:anchorId="26B6F7E7" id="Group 21" o:spid="_x0000_s1026" style="width:5in;height:158.5pt;mso-position-horizontal-relative:char;mso-position-vertical-relative:line" coordsize="93461,41142" o:gfxdata="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">
                 <v:group id="Group 67" o:spid="_x0000_s1027" style="position:absolute;width:43816;height:41142" coordsize="43816,41142" o:gfxdata="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">
                   <v:shape id="Picture 68" o:spid="_x0000_s1028" type="#_x0000_t75" style="position:absolute;width:37882;height:41142;visibility:visible;mso-wrap-style:square" o:gfxdata="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">
-                    <v:imagedata r:id="rId55" o:title="" cropleft="11366f" cropright="16931f"/>
+                    <v:imagedata r:id="rId56" o:title="" cropleft="11366f" cropright="16931f"/>
                   </v:shape>
                   <v:shape id="Picture 69" o:spid="_x0000_s1029" type="#_x0000_t75" style="position:absolute;left:37021;width:6795;height:41142;visibility:visible;mso-wrap-style:square" o:gfxdata="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">
-                    <v:imagedata r:id="rId55" o:title="" cropleft="58856f"/>
+                    <v:imagedata r:id="rId56" o:title="" cropleft="58856f"/>
                   </v:shape>
                 </v:group>
                 <v:group id="Group 70" o:spid="_x0000_s1030" style="position:absolute;left:43816;width:49645;height:41142" coordorigin="43816" coordsize="49644,41142" o:gfxdata="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">
                   <v:shape id="Picture 71" o:spid="_x0000_s1031" type="#_x0000_t75" style="position:absolute;left:43816;width:42849;height:41142;visibility:visible;mso-wrap-style:square" o:gfxdata="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">
-                    <v:imagedata r:id="rId56" o:title="" cropleft="8475f" cropright="14938f"/>
+                    <v:imagedata r:id="rId57" o:title="" cropleft="8475f" cropright="14938f"/>
                   </v:shape>
                   <v:shape id="Picture 72" o:spid="_x0000_s1032" type="#_x0000_t75" style="position:absolute;left:86665;width:6796;height:41142;visibility:visible;mso-wrap-style:square" o:gfxdata="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">
-                    <v:imagedata r:id="rId56" o:title="" cropleft="58856f"/>
+                    <v:imagedata r:id="rId57" o:title="" cropleft="58856f"/>
                   </v:shape>
                 </v:group>
                 <w10:anchorlock/>
@@ -8405,7 +9023,7 @@
                     </pic:cNvPicPr>
                   </pic:nvPicPr>
                   <pic:blipFill>
-                    <a:blip r:embed="rId57">
+                    <a:blip r:embed="rId58">
                       <a:extLst>
                         <a:ext uri="{28A0092B-C50C-407E-A947-70E740481C1C}">
                           <a14:useLocalDpi xmlns:a14="http://schemas.microsoft.com/office/drawing/2010/main" val="0"/>
@@ -8478,7 +9096,7 @@
                           </pic:cNvPicPr>
                         </pic:nvPicPr>
                         <pic:blipFill rotWithShape="1">
-                          <a:blip r:embed="rId58"/>
+                          <a:blip r:embed="rId59"/>
                           <a:srcRect l="18279" r="27180" b="6114"/>
                           <a:stretch/>
                         </pic:blipFill>
@@ -8502,7 +9120,7 @@
                           </pic:cNvPicPr>
                         </pic:nvPicPr>
                         <pic:blipFill rotWithShape="1">
-                          <a:blip r:embed="rId58"/>
+                          <a:blip r:embed="rId59"/>
                           <a:srcRect l="90207" t="5784" r="-400" b="6114"/>
                           <a:stretch/>
                         </pic:blipFill>
@@ -8524,12 +9142,12 @@
           </mc:Choice>
           <mc:Fallback>
             <w:pict>
-              <v:group w14:anchorId="1A0FA1C3" id="Group 17" o:spid="_x0000_s1026" style="width:5in;height:332.25pt;mso-position-horizontal-relative:char;mso-position-vertical-relative:line" coordsize="41851,38627" o:gfxdata="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">
+              <v:group w14:anchorId="465A12E7" id="Group 17" o:spid="_x0000_s1026" style="width:5in;height:332.25pt;mso-position-horizontal-relative:char;mso-position-vertical-relative:line" coordsize="41851,38627" o:gfxdata="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">
                 <v:shape id="Picture 74" o:spid="_x0000_s1027" type="#_x0000_t75" style="position:absolute;width:36360;height:38627;visibility:visible;mso-wrap-style:square" o:gfxdata="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">
-                  <v:imagedata r:id="rId59" o:title="" cropbottom="4007f" cropleft="11979f" cropright="17813f"/>
+                  <v:imagedata r:id="rId60" o:title="" cropbottom="4007f" cropleft="11979f" cropright="17813f"/>
                 </v:shape>
                 <v:shape id="Picture 75" o:spid="_x0000_s1028" type="#_x0000_t75" style="position:absolute;left:35056;top:2379;width:6795;height:36248;visibility:visible;mso-wrap-style:square" o:gfxdata="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">
-                  <v:imagedata r:id="rId59" o:title="" croptop="3791f" cropbottom="4007f" cropleft="59118f" cropright="-262f"/>
+                  <v:imagedata r:id="rId60" o:title="" croptop="3791f" cropbottom="4007f" cropleft="59118f" cropright="-262f"/>
                 </v:shape>
                 <w10:anchorlock/>
               </v:group>
@@ -8565,7 +9183,7 @@
                     </pic:cNvPicPr>
                   </pic:nvPicPr>
                   <pic:blipFill>
-                    <a:blip r:embed="rId60">
+                    <a:blip r:embed="rId61">
                       <a:extLst>
                         <a:ext uri="{28A0092B-C50C-407E-A947-70E740481C1C}">
                           <a14:useLocalDpi xmlns:a14="http://schemas.microsoft.com/office/drawing/2010/main" val="0"/>
@@ -8621,7 +9239,7 @@
                     </pic:cNvPicPr>
                   </pic:nvPicPr>
                   <pic:blipFill>
-                    <a:blip r:embed="rId61">
+                    <a:blip r:embed="rId62">
                       <a:extLst>
                         <a:ext uri="{28A0092B-C50C-407E-A947-70E740481C1C}">
                           <a14:useLocalDpi xmlns:a14="http://schemas.microsoft.com/office/drawing/2010/main" val="0"/>
@@ -8707,7 +9325,7 @@
                             </pic:cNvPicPr>
                           </pic:nvPicPr>
                           <pic:blipFill rotWithShape="1">
-                            <a:blip r:embed="rId62"/>
+                            <a:blip r:embed="rId63"/>
                             <a:srcRect l="12280" r="21997" b="7093"/>
                             <a:stretch/>
                           </pic:blipFill>
@@ -8731,7 +9349,7 @@
                             </pic:cNvPicPr>
                           </pic:nvPicPr>
                           <pic:blipFill rotWithShape="1">
-                            <a:blip r:embed="rId62"/>
+                            <a:blip r:embed="rId63"/>
                             <a:srcRect l="90386" t="20984" r="89" b="7093"/>
                             <a:stretch/>
                           </pic:blipFill>
@@ -8782,7 +9400,7 @@
                               </pic:cNvPicPr>
                             </pic:nvPicPr>
                             <pic:blipFill rotWithShape="1">
-                              <a:blip r:embed="rId63"/>
+                              <a:blip r:embed="rId64"/>
                               <a:srcRect l="17996" r="28283" b="93524"/>
                               <a:stretch/>
                             </pic:blipFill>
@@ -8806,7 +9424,7 @@
                               </pic:cNvPicPr>
                             </pic:nvPicPr>
                             <pic:blipFill rotWithShape="1">
-                              <a:blip r:embed="rId63"/>
+                              <a:blip r:embed="rId64"/>
                               <a:srcRect l="30950" t="6476" r="40094" b="43209"/>
                               <a:stretch/>
                             </pic:blipFill>
@@ -8831,7 +9449,7 @@
                             </pic:cNvPicPr>
                           </pic:nvPicPr>
                           <pic:blipFill rotWithShape="1">
-                            <a:blip r:embed="rId63"/>
+                            <a:blip r:embed="rId64"/>
                             <a:srcRect l="90475" t="14597" b="17008"/>
                             <a:stretch/>
                           </pic:blipFill>
@@ -8854,26 +9472,26 @@
           </mc:Choice>
           <mc:Fallback>
             <w:pict>
-              <v:group w14:anchorId="3AE9169B" id="Group 26" o:spid="_x0000_s1026" style="width:5in;height:162pt;mso-position-horizontal-relative:char;mso-position-vertical-relative:line" coordsize="88010,39600" o:gfxdata="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">
+              <v:group w14:anchorId="5B7A4E58" id="Group 26" o:spid="_x0000_s1026" style="width:5in;height:162pt;mso-position-horizontal-relative:char;mso-position-vertical-relative:line" coordsize="88010,39600" o:gfxdata="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">
                 <v:group id="Group 86" o:spid="_x0000_s1027" style="position:absolute;top:232;width:43815;height:38225" coordorigin=",232" coordsize="43815,38224" o:gfxdata="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">
                   <v:shape id="Picture 87" o:spid="_x0000_s1028" type="#_x0000_t75" style="position:absolute;top:232;width:43815;height:38225;visibility:visible;mso-wrap-style:square" o:gfxdata="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">
-                    <v:imagedata r:id="rId64" o:title="" cropbottom="4648f" cropleft="8048f" cropright="14416f"/>
+                    <v:imagedata r:id="rId65" o:title="" cropbottom="4648f" cropleft="8048f" cropright="14416f"/>
                   </v:shape>
                   <v:shape id="Picture 88" o:spid="_x0000_s1029" type="#_x0000_t75" style="position:absolute;left:37465;top:8866;width:6350;height:29591;visibility:visible;mso-wrap-style:square" o:gfxdata="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">
-                    <v:imagedata r:id="rId64" o:title="" croptop="13752f" cropbottom="4648f" cropleft="59235f" cropright="58f"/>
+                    <v:imagedata r:id="rId65" o:title="" croptop="13752f" cropbottom="4648f" cropleft="59235f" cropright="58f"/>
                   </v:shape>
                 </v:group>
                 <v:group id="Group 89" o:spid="_x0000_s1030" style="position:absolute;left:46694;width:41316;height:39600" coordorigin="46694" coordsize="39115,38365" o:gfxdata="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">
                   <v:group id="Group 90" o:spid="_x0000_s1031" style="position:absolute;left:46694;width:37553;height:38365" coordorigin="46694" coordsize="37552,38365" o:gfxdata="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">
                     <v:shape id="Picture 91" o:spid="_x0000_s1032" type="#_x0000_t75" style="position:absolute;left:48433;width:35814;height:2664;visibility:visible;mso-wrap-style:square" o:gfxdata="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">
-                      <v:imagedata r:id="rId65" o:title="" cropbottom="61292f" cropleft="11794f" cropright="18536f"/>
+                      <v:imagedata r:id="rId66" o:title="" cropbottom="61292f" cropleft="11794f" cropright="18536f"/>
                     </v:shape>
                     <v:shape id="Picture 92" o:spid="_x0000_s1033" type="#_x0000_t75" style="